<commit_message>
updated figure2 SI, figure 4SI and Fig dimensions to use the data created by preprocess_indicators and indexes.R.Updated all figures
</commit_message>
<xml_diff>
--- a/Tables/Fig3_p_values.docx
+++ b/Tables/Fig3_p_values.docx
@@ -1,6 +1,6 @@
 
 <file path=word/document.xml><?xml version="1.0" encoding="utf-8"?>
-<w:document xmlns:w="http://schemas.openxmlformats.org/wordprocessingml/2006/main" xmlns:m="http://schemas.openxmlformats.org/officeDocument/2006/math" xmlns:r="http://schemas.openxmlformats.org/officeDocument/2006/relationships" xmlns:w14="http://schemas.microsoft.com/office/word/2010/wordml" xmlns:wp="http://schemas.openxmlformats.org/drawingml/2006/wordprocessingDrawing" xmlns:a="http://schemas.openxmlformats.org/drawingml/2006/main" xmlns:w15="http://schemas.microsoft.com/office/word/2012/wordml" xmlns:ns8="http://schemas.openxmlformats.org/schemaLibrary/2006/main" xmlns:mc="http://schemas.openxmlformats.org/markup-compatibility/2006" xmlns:wne="http://schemas.microsoft.com/office/word/2006/wordml" xmlns:c="http://schemas.openxmlformats.org/drawingml/2006/chart" xmlns:ns12="http://schemas.openxmlformats.org/drawingml/2006/chartDrawing" xmlns:dgm="http://schemas.openxmlformats.org/drawingml/2006/diagram" xmlns:pic="http://schemas.openxmlformats.org/drawingml/2006/picture" xmlns:xdr="http://schemas.openxmlformats.org/drawingml/2006/spreadsheetDrawing" xmlns:dsp="http://schemas.microsoft.com/office/drawing/2008/diagram" xmlns:ns17="urn:schemas-microsoft-com:office:excel" xmlns:o="urn:schemas-microsoft-com:office:office" xmlns:w10="urn:schemas-microsoft-com:office:word" xmlns:v="urn:schemas-microsoft-com:vml" xmlns:ns21="urn:schemas-microsoft-com:office:powerpoint" xmlns:ns23="http://schemas.microsoft.com/office/2006/coverPageProps" xmlns:odx="http://opendope.org/xpaths" xmlns:odc="http://opendope.org/conditions" xmlns:odq="http://opendope.org/questions" xmlns:oda="http://opendope.org/answers" xmlns:odi="http://opendope.org/components" xmlns:odgm="http://opendope.org/SmartArt/DataHierarchy" xmlns:ns30="http://schemas.openxmlformats.org/officeDocument/2006/bibliography" xmlns:ns31="http://schemas.openxmlformats.org/drawingml/2006/compatibility" xmlns:ns32="http://schemas.openxmlformats.org/drawingml/2006/lockedCanvas" mc:Ignorable="w14 w15">
+<w:document xmlns:w="http://schemas.openxmlformats.org/wordprocessingml/2006/main" xmlns:m="http://schemas.openxmlformats.org/officeDocument/2006/math" xmlns:r="http://schemas.openxmlformats.org/officeDocument/2006/relationships" xmlns:w14="http://schemas.microsoft.com/office/word/2010/wordml" xmlns:wp="http://schemas.openxmlformats.org/drawingml/2006/wordprocessingDrawing" xmlns:a="http://schemas.openxmlformats.org/drawingml/2006/main" xmlns:w15="http://schemas.microsoft.com/office/word/2012/wordml" xmlns:mc="http://schemas.openxmlformats.org/markup-compatibility/2006" xmlns:ns9="http://schemas.openxmlformats.org/schemaLibrary/2006/main" xmlns:wne="http://schemas.microsoft.com/office/word/2006/wordml" xmlns:c="http://schemas.openxmlformats.org/drawingml/2006/chart" xmlns:ns12="http://schemas.openxmlformats.org/drawingml/2006/chartDrawing" xmlns:dgm="http://schemas.openxmlformats.org/drawingml/2006/diagram" xmlns:pic="http://schemas.openxmlformats.org/drawingml/2006/picture" xmlns:xdr="http://schemas.openxmlformats.org/drawingml/2006/spreadsheetDrawing" xmlns:dsp="http://schemas.microsoft.com/office/drawing/2008/diagram" xmlns:v="urn:schemas-microsoft-com:vml" xmlns:o="urn:schemas-microsoft-com:office:office" xmlns:ns19="urn:schemas-microsoft-com:office:excel" xmlns:w10="urn:schemas-microsoft-com:office:word" xmlns:ns21="urn:schemas-microsoft-com:office:powerpoint" xmlns:ns23="http://schemas.microsoft.com/office/2006/coverPageProps" xmlns:odx="http://opendope.org/xpaths" xmlns:odc="http://opendope.org/conditions" xmlns:odq="http://opendope.org/questions" xmlns:oda="http://opendope.org/answers" xmlns:odi="http://opendope.org/components" xmlns:odgm="http://opendope.org/SmartArt/DataHierarchy" xmlns:ns30="http://schemas.openxmlformats.org/officeDocument/2006/bibliography" xmlns:ns31="http://schemas.openxmlformats.org/drawingml/2006/compatibility" xmlns:ns32="http://schemas.openxmlformats.org/drawingml/2006/lockedCanvas" mc:Ignorable="w14 w15">
   <w:body>
     <w:p>
       <w:pPr>
@@ -196,7 +196,7 @@
                 <w:color w:val="000000"/>
                 <w:sz w:val="24"/>
               </w:rPr>
-              <w:t xml:space="preserve">0.67</w:t>
+              <w:t xml:space="preserve">0.35</w:t>
             </w:r>
           </w:p>
         </w:tc>
@@ -232,7 +232,7 @@
                 <w:color w:val="000000"/>
                 <w:sz w:val="24"/>
               </w:rPr>
-              <w:t xml:space="preserve">0.55</w:t>
+              <w:t xml:space="preserve">0.06</w:t>
             </w:r>
           </w:p>
         </w:tc>
@@ -308,7 +308,7 @@
                 <w:color w:val="000000"/>
                 <w:sz w:val="24"/>
               </w:rPr>
-              <w:t xml:space="preserve">0.69</w:t>
+              <w:t xml:space="preserve">0.33</w:t>
             </w:r>
           </w:p>
         </w:tc>
@@ -344,7 +344,7 @@
                 <w:color w:val="000000"/>
                 <w:sz w:val="24"/>
               </w:rPr>
-              <w:t xml:space="preserve">0.15</w:t>
+              <w:t xml:space="preserve">0.02</w:t>
             </w:r>
           </w:p>
         </w:tc>
@@ -420,7 +420,7 @@
                 <w:color w:val="000000"/>
                 <w:sz w:val="24"/>
               </w:rPr>
-              <w:t xml:space="preserve">0.79</w:t>
+              <w:t xml:space="preserve">0.90</w:t>
             </w:r>
           </w:p>
         </w:tc>
@@ -456,7 +456,7 @@
                 <w:color w:val="000000"/>
                 <w:sz w:val="24"/>
               </w:rPr>
-              <w:t xml:space="preserve">0.83</w:t>
+              <w:t xml:space="preserve">0.45</w:t>
             </w:r>
           </w:p>
         </w:tc>
@@ -532,7 +532,7 @@
                 <w:color w:val="000000"/>
                 <w:sz w:val="24"/>
               </w:rPr>
-              <w:t xml:space="preserve">0.51</w:t>
+              <w:t xml:space="preserve">0.38</w:t>
             </w:r>
           </w:p>
         </w:tc>
@@ -568,7 +568,7 @@
                 <w:color w:val="000000"/>
                 <w:sz w:val="24"/>
               </w:rPr>
-              <w:t xml:space="preserve">0.61</w:t>
+              <w:t xml:space="preserve">0.11</w:t>
             </w:r>
           </w:p>
         </w:tc>
@@ -644,7 +644,7 @@
                 <w:color w:val="000000"/>
                 <w:sz w:val="24"/>
               </w:rPr>
-              <w:t xml:space="preserve">0.17</w:t>
+              <w:t xml:space="preserve">0.24</w:t>
             </w:r>
           </w:p>
         </w:tc>
@@ -680,7 +680,7 @@
                 <w:color w:val="000000"/>
                 <w:sz w:val="24"/>
               </w:rPr>
-              <w:t xml:space="preserve">0.52</w:t>
+              <w:t xml:space="preserve">0.87</w:t>
             </w:r>
           </w:p>
         </w:tc>
@@ -756,7 +756,7 @@
                 <w:color w:val="000000"/>
                 <w:sz w:val="24"/>
               </w:rPr>
-              <w:t xml:space="preserve">0.03</w:t>
+              <w:t xml:space="preserve">0.10</w:t>
             </w:r>
           </w:p>
         </w:tc>
@@ -792,7 +792,7 @@
                 <w:color w:val="000000"/>
                 <w:sz w:val="24"/>
               </w:rPr>
-              <w:t xml:space="preserve">0.53</w:t>
+              <w:t xml:space="preserve">0.13</w:t>
             </w:r>
           </w:p>
         </w:tc>
@@ -868,7 +868,7 @@
                 <w:color w:val="000000"/>
                 <w:sz w:val="24"/>
               </w:rPr>
-              <w:t xml:space="preserve">&lt;0.01</w:t>
+              <w:t xml:space="preserve">0.04</w:t>
             </w:r>
           </w:p>
         </w:tc>
@@ -904,7 +904,7 @@
                 <w:color w:val="000000"/>
                 <w:sz w:val="24"/>
               </w:rPr>
-              <w:t xml:space="preserve">0.21</w:t>
+              <w:t xml:space="preserve">0.02</w:t>
             </w:r>
           </w:p>
         </w:tc>
@@ -1018,7 +1018,7 @@
 </file>
 
 <file path=word/numbering.xml><?xml version="1.0" encoding="utf-8"?>
-<w:numbering xmlns:w="http://schemas.openxmlformats.org/wordprocessingml/2006/main" xmlns:m="http://schemas.openxmlformats.org/officeDocument/2006/math" xmlns:r="http://schemas.openxmlformats.org/officeDocument/2006/relationships" xmlns:w14="http://schemas.microsoft.com/office/word/2010/wordml" xmlns:wp="http://schemas.openxmlformats.org/drawingml/2006/wordprocessingDrawing" xmlns:a="http://schemas.openxmlformats.org/drawingml/2006/main" xmlns:w15="http://schemas.microsoft.com/office/word/2012/wordml" xmlns:ns8="http://schemas.openxmlformats.org/schemaLibrary/2006/main" xmlns:mc="http://schemas.openxmlformats.org/markup-compatibility/2006" xmlns:wne="http://schemas.microsoft.com/office/word/2006/wordml" xmlns:c="http://schemas.openxmlformats.org/drawingml/2006/chart" xmlns:ns12="http://schemas.openxmlformats.org/drawingml/2006/chartDrawing" xmlns:dgm="http://schemas.openxmlformats.org/drawingml/2006/diagram" xmlns:pic="http://schemas.openxmlformats.org/drawingml/2006/picture" xmlns:xdr="http://schemas.openxmlformats.org/drawingml/2006/spreadsheetDrawing" xmlns:dsp="http://schemas.microsoft.com/office/drawing/2008/diagram" xmlns:ns17="urn:schemas-microsoft-com:office:excel" xmlns:o="urn:schemas-microsoft-com:office:office" xmlns:w10="urn:schemas-microsoft-com:office:word" xmlns:v="urn:schemas-microsoft-com:vml" xmlns:ns21="urn:schemas-microsoft-com:office:powerpoint" xmlns:ns23="http://schemas.microsoft.com/office/2006/coverPageProps" xmlns:odx="http://opendope.org/xpaths" xmlns:odc="http://opendope.org/conditions" xmlns:odq="http://opendope.org/questions" xmlns:oda="http://opendope.org/answers" xmlns:odi="http://opendope.org/components" xmlns:odgm="http://opendope.org/SmartArt/DataHierarchy" xmlns:ns30="http://schemas.openxmlformats.org/officeDocument/2006/bibliography" xmlns:ns31="http://schemas.openxmlformats.org/drawingml/2006/compatibility" xmlns:ns32="http://schemas.openxmlformats.org/drawingml/2006/lockedCanvas">
+<w:numbering xmlns:w="http://schemas.openxmlformats.org/wordprocessingml/2006/main" xmlns:m="http://schemas.openxmlformats.org/officeDocument/2006/math" xmlns:r="http://schemas.openxmlformats.org/officeDocument/2006/relationships" xmlns:w14="http://schemas.microsoft.com/office/word/2010/wordml" xmlns:wp="http://schemas.openxmlformats.org/drawingml/2006/wordprocessingDrawing" xmlns:a="http://schemas.openxmlformats.org/drawingml/2006/main" xmlns:w15="http://schemas.microsoft.com/office/word/2012/wordml" xmlns:mc="http://schemas.openxmlformats.org/markup-compatibility/2006" xmlns:ns9="http://schemas.openxmlformats.org/schemaLibrary/2006/main" xmlns:wne="http://schemas.microsoft.com/office/word/2006/wordml" xmlns:c="http://schemas.openxmlformats.org/drawingml/2006/chart" xmlns:ns12="http://schemas.openxmlformats.org/drawingml/2006/chartDrawing" xmlns:dgm="http://schemas.openxmlformats.org/drawingml/2006/diagram" xmlns:pic="http://schemas.openxmlformats.org/drawingml/2006/picture" xmlns:xdr="http://schemas.openxmlformats.org/drawingml/2006/spreadsheetDrawing" xmlns:dsp="http://schemas.microsoft.com/office/drawing/2008/diagram" xmlns:v="urn:schemas-microsoft-com:vml" xmlns:o="urn:schemas-microsoft-com:office:office" xmlns:ns19="urn:schemas-microsoft-com:office:excel" xmlns:w10="urn:schemas-microsoft-com:office:word" xmlns:ns21="urn:schemas-microsoft-com:office:powerpoint" xmlns:ns23="http://schemas.microsoft.com/office/2006/coverPageProps" xmlns:odx="http://opendope.org/xpaths" xmlns:odc="http://opendope.org/conditions" xmlns:odq="http://opendope.org/questions" xmlns:oda="http://opendope.org/answers" xmlns:odi="http://opendope.org/components" xmlns:odgm="http://opendope.org/SmartArt/DataHierarchy" xmlns:ns30="http://schemas.openxmlformats.org/officeDocument/2006/bibliography" xmlns:ns31="http://schemas.openxmlformats.org/drawingml/2006/compatibility" xmlns:ns32="http://schemas.openxmlformats.org/drawingml/2006/lockedCanvas">
   <w:abstractNum w:abstractNumId="0">
     <w:nsid w:val="1482775B"/>
     <w:multiLevelType w:val="multilevel"/>
@@ -1668,7 +1668,7 @@
 </file>
 
 <file path=word/styles.xml><?xml version="1.0" encoding="utf-8"?>
-<w:styles xmlns:w="http://schemas.openxmlformats.org/wordprocessingml/2006/main" xmlns:m="http://schemas.openxmlformats.org/officeDocument/2006/math" xmlns:r="http://schemas.openxmlformats.org/officeDocument/2006/relationships" xmlns:w14="http://schemas.microsoft.com/office/word/2010/wordml" xmlns:wp="http://schemas.openxmlformats.org/drawingml/2006/wordprocessingDrawing" xmlns:a="http://schemas.openxmlformats.org/drawingml/2006/main" xmlns:w15="http://schemas.microsoft.com/office/word/2012/wordml" xmlns:ns8="http://schemas.openxmlformats.org/schemaLibrary/2006/main" xmlns:mc="http://schemas.openxmlformats.org/markup-compatibility/2006" xmlns:wne="http://schemas.microsoft.com/office/word/2006/wordml" xmlns:c="http://schemas.openxmlformats.org/drawingml/2006/chart" xmlns:ns12="http://schemas.openxmlformats.org/drawingml/2006/chartDrawing" xmlns:dgm="http://schemas.openxmlformats.org/drawingml/2006/diagram" xmlns:pic="http://schemas.openxmlformats.org/drawingml/2006/picture" xmlns:xdr="http://schemas.openxmlformats.org/drawingml/2006/spreadsheetDrawing" xmlns:dsp="http://schemas.microsoft.com/office/drawing/2008/diagram" xmlns:ns17="urn:schemas-microsoft-com:office:excel" xmlns:o="urn:schemas-microsoft-com:office:office" xmlns:w10="urn:schemas-microsoft-com:office:word" xmlns:v="urn:schemas-microsoft-com:vml" xmlns:ns21="urn:schemas-microsoft-com:office:powerpoint" xmlns:ns23="http://schemas.microsoft.com/office/2006/coverPageProps" xmlns:odx="http://opendope.org/xpaths" xmlns:odc="http://opendope.org/conditions" xmlns:odq="http://opendope.org/questions" xmlns:oda="http://opendope.org/answers" xmlns:odi="http://opendope.org/components" xmlns:odgm="http://opendope.org/SmartArt/DataHierarchy" xmlns:ns30="http://schemas.openxmlformats.org/officeDocument/2006/bibliography" xmlns:ns31="http://schemas.openxmlformats.org/drawingml/2006/compatibility" xmlns:ns32="http://schemas.openxmlformats.org/drawingml/2006/lockedCanvas">
+<w:styles xmlns:w="http://schemas.openxmlformats.org/wordprocessingml/2006/main" xmlns:m="http://schemas.openxmlformats.org/officeDocument/2006/math" xmlns:r="http://schemas.openxmlformats.org/officeDocument/2006/relationships" xmlns:w14="http://schemas.microsoft.com/office/word/2010/wordml" xmlns:wp="http://schemas.openxmlformats.org/drawingml/2006/wordprocessingDrawing" xmlns:a="http://schemas.openxmlformats.org/drawingml/2006/main" xmlns:w15="http://schemas.microsoft.com/office/word/2012/wordml" xmlns:mc="http://schemas.openxmlformats.org/markup-compatibility/2006" xmlns:ns9="http://schemas.openxmlformats.org/schemaLibrary/2006/main" xmlns:wne="http://schemas.microsoft.com/office/word/2006/wordml" xmlns:c="http://schemas.openxmlformats.org/drawingml/2006/chart" xmlns:ns12="http://schemas.openxmlformats.org/drawingml/2006/chartDrawing" xmlns:dgm="http://schemas.openxmlformats.org/drawingml/2006/diagram" xmlns:pic="http://schemas.openxmlformats.org/drawingml/2006/picture" xmlns:xdr="http://schemas.openxmlformats.org/drawingml/2006/spreadsheetDrawing" xmlns:dsp="http://schemas.microsoft.com/office/drawing/2008/diagram" xmlns:v="urn:schemas-microsoft-com:vml" xmlns:o="urn:schemas-microsoft-com:office:office" xmlns:ns19="urn:schemas-microsoft-com:office:excel" xmlns:w10="urn:schemas-microsoft-com:office:word" xmlns:ns21="urn:schemas-microsoft-com:office:powerpoint" xmlns:ns23="http://schemas.microsoft.com/office/2006/coverPageProps" xmlns:odx="http://opendope.org/xpaths" xmlns:odc="http://opendope.org/conditions" xmlns:odq="http://opendope.org/questions" xmlns:oda="http://opendope.org/answers" xmlns:odi="http://opendope.org/components" xmlns:odgm="http://opendope.org/SmartArt/DataHierarchy" xmlns:ns30="http://schemas.openxmlformats.org/officeDocument/2006/bibliography" xmlns:ns31="http://schemas.openxmlformats.org/drawingml/2006/compatibility" xmlns:ns32="http://schemas.openxmlformats.org/drawingml/2006/lockedCanvas">
   <w:docDefaults>
     <w:rPrDefault>
       <w:rPr>

</xml_diff>

<commit_message>
run all script. Rerun everything
</commit_message>
<xml_diff>
--- a/Tables/Fig3_p_values.docx
+++ b/Tables/Fig3_p_values.docx
@@ -1,6 +1,6 @@
 
 <file path=word/document.xml><?xml version="1.0" encoding="utf-8"?>
-<w:document xmlns:w="http://schemas.openxmlformats.org/wordprocessingml/2006/main" xmlns:m="http://schemas.openxmlformats.org/officeDocument/2006/math" xmlns:r="http://schemas.openxmlformats.org/officeDocument/2006/relationships" xmlns:w14="http://schemas.microsoft.com/office/word/2010/wordml" xmlns:wp="http://schemas.openxmlformats.org/drawingml/2006/wordprocessingDrawing" xmlns:a="http://schemas.openxmlformats.org/drawingml/2006/main" xmlns:w15="http://schemas.microsoft.com/office/word/2012/wordml" xmlns:mc="http://schemas.openxmlformats.org/markup-compatibility/2006" xmlns:ns9="http://schemas.openxmlformats.org/schemaLibrary/2006/main" xmlns:wne="http://schemas.microsoft.com/office/word/2006/wordml" xmlns:c="http://schemas.openxmlformats.org/drawingml/2006/chart" xmlns:ns12="http://schemas.openxmlformats.org/drawingml/2006/chartDrawing" xmlns:dgm="http://schemas.openxmlformats.org/drawingml/2006/diagram" xmlns:pic="http://schemas.openxmlformats.org/drawingml/2006/picture" xmlns:xdr="http://schemas.openxmlformats.org/drawingml/2006/spreadsheetDrawing" xmlns:dsp="http://schemas.microsoft.com/office/drawing/2008/diagram" xmlns:v="urn:schemas-microsoft-com:vml" xmlns:o="urn:schemas-microsoft-com:office:office" xmlns:ns19="urn:schemas-microsoft-com:office:excel" xmlns:w10="urn:schemas-microsoft-com:office:word" xmlns:ns21="urn:schemas-microsoft-com:office:powerpoint" xmlns:ns23="http://schemas.microsoft.com/office/2006/coverPageProps" xmlns:odx="http://opendope.org/xpaths" xmlns:odc="http://opendope.org/conditions" xmlns:odq="http://opendope.org/questions" xmlns:oda="http://opendope.org/answers" xmlns:odi="http://opendope.org/components" xmlns:odgm="http://opendope.org/SmartArt/DataHierarchy" xmlns:ns30="http://schemas.openxmlformats.org/officeDocument/2006/bibliography" xmlns:ns31="http://schemas.openxmlformats.org/drawingml/2006/compatibility" xmlns:ns32="http://schemas.openxmlformats.org/drawingml/2006/lockedCanvas" mc:Ignorable="w14 w15">
+<w:document xmlns:w="http://schemas.openxmlformats.org/wordprocessingml/2006/main" xmlns:m="http://schemas.openxmlformats.org/officeDocument/2006/math" xmlns:r="http://schemas.openxmlformats.org/officeDocument/2006/relationships" xmlns:w14="http://schemas.microsoft.com/office/word/2010/wordml" xmlns:wp="http://schemas.openxmlformats.org/drawingml/2006/wordprocessingDrawing" xmlns:a="http://schemas.openxmlformats.org/drawingml/2006/main" xmlns:w15="http://schemas.microsoft.com/office/word/2012/wordml" xmlns:ns8="http://schemas.openxmlformats.org/schemaLibrary/2006/main" xmlns:mc="http://schemas.openxmlformats.org/markup-compatibility/2006" xmlns:wne="http://schemas.microsoft.com/office/word/2006/wordml" xmlns:c="http://schemas.openxmlformats.org/drawingml/2006/chart" xmlns:ns12="http://schemas.openxmlformats.org/drawingml/2006/chartDrawing" xmlns:dgm="http://schemas.openxmlformats.org/drawingml/2006/diagram" xmlns:pic="http://schemas.openxmlformats.org/drawingml/2006/picture" xmlns:xdr="http://schemas.openxmlformats.org/drawingml/2006/spreadsheetDrawing" xmlns:dsp="http://schemas.microsoft.com/office/drawing/2008/diagram" xmlns:v="urn:schemas-microsoft-com:vml" xmlns:o="urn:schemas-microsoft-com:office:office" xmlns:ns19="urn:schemas-microsoft-com:office:excel" xmlns:w10="urn:schemas-microsoft-com:office:word" xmlns:ns21="urn:schemas-microsoft-com:office:powerpoint" xmlns:ns23="http://schemas.microsoft.com/office/2006/coverPageProps" xmlns:odx="http://opendope.org/xpaths" xmlns:odc="http://opendope.org/conditions" xmlns:odq="http://opendope.org/questions" xmlns:oda="http://opendope.org/answers" xmlns:odi="http://opendope.org/components" xmlns:odgm="http://opendope.org/SmartArt/DataHierarchy" xmlns:ns30="http://schemas.openxmlformats.org/officeDocument/2006/bibliography" xmlns:ns31="http://schemas.openxmlformats.org/drawingml/2006/compatibility" xmlns:ns32="http://schemas.openxmlformats.org/drawingml/2006/lockedCanvas" mc:Ignorable="w14 w15">
   <w:body>
     <w:p>
       <w:pPr>
@@ -232,7 +232,7 @@
                 <w:color w:val="000000"/>
                 <w:sz w:val="24"/>
               </w:rPr>
-              <w:t xml:space="preserve">0.06</w:t>
+              <w:t xml:space="preserve">0.19</w:t>
             </w:r>
           </w:p>
         </w:tc>
@@ -344,7 +344,7 @@
                 <w:color w:val="000000"/>
                 <w:sz w:val="24"/>
               </w:rPr>
-              <w:t xml:space="preserve">0.02</w:t>
+              <w:t xml:space="preserve">&lt;0.01</w:t>
             </w:r>
           </w:p>
         </w:tc>
@@ -456,7 +456,7 @@
                 <w:color w:val="000000"/>
                 <w:sz w:val="24"/>
               </w:rPr>
-              <w:t xml:space="preserve">0.45</w:t>
+              <w:t xml:space="preserve">0.89</w:t>
             </w:r>
           </w:p>
         </w:tc>
@@ -568,7 +568,7 @@
                 <w:color w:val="000000"/>
                 <w:sz w:val="24"/>
               </w:rPr>
-              <w:t xml:space="preserve">0.11</w:t>
+              <w:t xml:space="preserve">0.05</w:t>
             </w:r>
           </w:p>
         </w:tc>
@@ -680,7 +680,7 @@
                 <w:color w:val="000000"/>
                 <w:sz w:val="24"/>
               </w:rPr>
-              <w:t xml:space="preserve">0.87</w:t>
+              <w:t xml:space="preserve">0.25</w:t>
             </w:r>
           </w:p>
         </w:tc>
@@ -792,7 +792,7 @@
                 <w:color w:val="000000"/>
                 <w:sz w:val="24"/>
               </w:rPr>
-              <w:t xml:space="preserve">0.13</w:t>
+              <w:t xml:space="preserve">0.12</w:t>
             </w:r>
           </w:p>
         </w:tc>
@@ -904,7 +904,7 @@
                 <w:color w:val="000000"/>
                 <w:sz w:val="24"/>
               </w:rPr>
-              <w:t xml:space="preserve">0.02</w:t>
+              <w:t xml:space="preserve">&lt;0.01</w:t>
             </w:r>
           </w:p>
         </w:tc>
@@ -1018,7 +1018,7 @@
 </file>
 
 <file path=word/numbering.xml><?xml version="1.0" encoding="utf-8"?>
-<w:numbering xmlns:w="http://schemas.openxmlformats.org/wordprocessingml/2006/main" xmlns:m="http://schemas.openxmlformats.org/officeDocument/2006/math" xmlns:r="http://schemas.openxmlformats.org/officeDocument/2006/relationships" xmlns:w14="http://schemas.microsoft.com/office/word/2010/wordml" xmlns:wp="http://schemas.openxmlformats.org/drawingml/2006/wordprocessingDrawing" xmlns:a="http://schemas.openxmlformats.org/drawingml/2006/main" xmlns:w15="http://schemas.microsoft.com/office/word/2012/wordml" xmlns:mc="http://schemas.openxmlformats.org/markup-compatibility/2006" xmlns:ns9="http://schemas.openxmlformats.org/schemaLibrary/2006/main" xmlns:wne="http://schemas.microsoft.com/office/word/2006/wordml" xmlns:c="http://schemas.openxmlformats.org/drawingml/2006/chart" xmlns:ns12="http://schemas.openxmlformats.org/drawingml/2006/chartDrawing" xmlns:dgm="http://schemas.openxmlformats.org/drawingml/2006/diagram" xmlns:pic="http://schemas.openxmlformats.org/drawingml/2006/picture" xmlns:xdr="http://schemas.openxmlformats.org/drawingml/2006/spreadsheetDrawing" xmlns:dsp="http://schemas.microsoft.com/office/drawing/2008/diagram" xmlns:v="urn:schemas-microsoft-com:vml" xmlns:o="urn:schemas-microsoft-com:office:office" xmlns:ns19="urn:schemas-microsoft-com:office:excel" xmlns:w10="urn:schemas-microsoft-com:office:word" xmlns:ns21="urn:schemas-microsoft-com:office:powerpoint" xmlns:ns23="http://schemas.microsoft.com/office/2006/coverPageProps" xmlns:odx="http://opendope.org/xpaths" xmlns:odc="http://opendope.org/conditions" xmlns:odq="http://opendope.org/questions" xmlns:oda="http://opendope.org/answers" xmlns:odi="http://opendope.org/components" xmlns:odgm="http://opendope.org/SmartArt/DataHierarchy" xmlns:ns30="http://schemas.openxmlformats.org/officeDocument/2006/bibliography" xmlns:ns31="http://schemas.openxmlformats.org/drawingml/2006/compatibility" xmlns:ns32="http://schemas.openxmlformats.org/drawingml/2006/lockedCanvas">
+<w:numbering xmlns:w="http://schemas.openxmlformats.org/wordprocessingml/2006/main" xmlns:m="http://schemas.openxmlformats.org/officeDocument/2006/math" xmlns:r="http://schemas.openxmlformats.org/officeDocument/2006/relationships" xmlns:w14="http://schemas.microsoft.com/office/word/2010/wordml" xmlns:wp="http://schemas.openxmlformats.org/drawingml/2006/wordprocessingDrawing" xmlns:a="http://schemas.openxmlformats.org/drawingml/2006/main" xmlns:w15="http://schemas.microsoft.com/office/word/2012/wordml" xmlns:ns8="http://schemas.openxmlformats.org/schemaLibrary/2006/main" xmlns:mc="http://schemas.openxmlformats.org/markup-compatibility/2006" xmlns:wne="http://schemas.microsoft.com/office/word/2006/wordml" xmlns:c="http://schemas.openxmlformats.org/drawingml/2006/chart" xmlns:ns12="http://schemas.openxmlformats.org/drawingml/2006/chartDrawing" xmlns:dgm="http://schemas.openxmlformats.org/drawingml/2006/diagram" xmlns:pic="http://schemas.openxmlformats.org/drawingml/2006/picture" xmlns:xdr="http://schemas.openxmlformats.org/drawingml/2006/spreadsheetDrawing" xmlns:dsp="http://schemas.microsoft.com/office/drawing/2008/diagram" xmlns:v="urn:schemas-microsoft-com:vml" xmlns:o="urn:schemas-microsoft-com:office:office" xmlns:ns19="urn:schemas-microsoft-com:office:excel" xmlns:w10="urn:schemas-microsoft-com:office:word" xmlns:ns21="urn:schemas-microsoft-com:office:powerpoint" xmlns:ns23="http://schemas.microsoft.com/office/2006/coverPageProps" xmlns:odx="http://opendope.org/xpaths" xmlns:odc="http://opendope.org/conditions" xmlns:odq="http://opendope.org/questions" xmlns:oda="http://opendope.org/answers" xmlns:odi="http://opendope.org/components" xmlns:odgm="http://opendope.org/SmartArt/DataHierarchy" xmlns:ns30="http://schemas.openxmlformats.org/officeDocument/2006/bibliography" xmlns:ns31="http://schemas.openxmlformats.org/drawingml/2006/compatibility" xmlns:ns32="http://schemas.openxmlformats.org/drawingml/2006/lockedCanvas">
   <w:abstractNum w:abstractNumId="0">
     <w:nsid w:val="1482775B"/>
     <w:multiLevelType w:val="multilevel"/>
@@ -1668,7 +1668,7 @@
 </file>
 
 <file path=word/styles.xml><?xml version="1.0" encoding="utf-8"?>
-<w:styles xmlns:w="http://schemas.openxmlformats.org/wordprocessingml/2006/main" xmlns:m="http://schemas.openxmlformats.org/officeDocument/2006/math" xmlns:r="http://schemas.openxmlformats.org/officeDocument/2006/relationships" xmlns:w14="http://schemas.microsoft.com/office/word/2010/wordml" xmlns:wp="http://schemas.openxmlformats.org/drawingml/2006/wordprocessingDrawing" xmlns:a="http://schemas.openxmlformats.org/drawingml/2006/main" xmlns:w15="http://schemas.microsoft.com/office/word/2012/wordml" xmlns:mc="http://schemas.openxmlformats.org/markup-compatibility/2006" xmlns:ns9="http://schemas.openxmlformats.org/schemaLibrary/2006/main" xmlns:wne="http://schemas.microsoft.com/office/word/2006/wordml" xmlns:c="http://schemas.openxmlformats.org/drawingml/2006/chart" xmlns:ns12="http://schemas.openxmlformats.org/drawingml/2006/chartDrawing" xmlns:dgm="http://schemas.openxmlformats.org/drawingml/2006/diagram" xmlns:pic="http://schemas.openxmlformats.org/drawingml/2006/picture" xmlns:xdr="http://schemas.openxmlformats.org/drawingml/2006/spreadsheetDrawing" xmlns:dsp="http://schemas.microsoft.com/office/drawing/2008/diagram" xmlns:v="urn:schemas-microsoft-com:vml" xmlns:o="urn:schemas-microsoft-com:office:office" xmlns:ns19="urn:schemas-microsoft-com:office:excel" xmlns:w10="urn:schemas-microsoft-com:office:word" xmlns:ns21="urn:schemas-microsoft-com:office:powerpoint" xmlns:ns23="http://schemas.microsoft.com/office/2006/coverPageProps" xmlns:odx="http://opendope.org/xpaths" xmlns:odc="http://opendope.org/conditions" xmlns:odq="http://opendope.org/questions" xmlns:oda="http://opendope.org/answers" xmlns:odi="http://opendope.org/components" xmlns:odgm="http://opendope.org/SmartArt/DataHierarchy" xmlns:ns30="http://schemas.openxmlformats.org/officeDocument/2006/bibliography" xmlns:ns31="http://schemas.openxmlformats.org/drawingml/2006/compatibility" xmlns:ns32="http://schemas.openxmlformats.org/drawingml/2006/lockedCanvas">
+<w:styles xmlns:w="http://schemas.openxmlformats.org/wordprocessingml/2006/main" xmlns:m="http://schemas.openxmlformats.org/officeDocument/2006/math" xmlns:r="http://schemas.openxmlformats.org/officeDocument/2006/relationships" xmlns:w14="http://schemas.microsoft.com/office/word/2010/wordml" xmlns:wp="http://schemas.openxmlformats.org/drawingml/2006/wordprocessingDrawing" xmlns:a="http://schemas.openxmlformats.org/drawingml/2006/main" xmlns:w15="http://schemas.microsoft.com/office/word/2012/wordml" xmlns:ns8="http://schemas.openxmlformats.org/schemaLibrary/2006/main" xmlns:mc="http://schemas.openxmlformats.org/markup-compatibility/2006" xmlns:wne="http://schemas.microsoft.com/office/word/2006/wordml" xmlns:c="http://schemas.openxmlformats.org/drawingml/2006/chart" xmlns:ns12="http://schemas.openxmlformats.org/drawingml/2006/chartDrawing" xmlns:dgm="http://schemas.openxmlformats.org/drawingml/2006/diagram" xmlns:pic="http://schemas.openxmlformats.org/drawingml/2006/picture" xmlns:xdr="http://schemas.openxmlformats.org/drawingml/2006/spreadsheetDrawing" xmlns:dsp="http://schemas.microsoft.com/office/drawing/2008/diagram" xmlns:v="urn:schemas-microsoft-com:vml" xmlns:o="urn:schemas-microsoft-com:office:office" xmlns:ns19="urn:schemas-microsoft-com:office:excel" xmlns:w10="urn:schemas-microsoft-com:office:word" xmlns:ns21="urn:schemas-microsoft-com:office:powerpoint" xmlns:ns23="http://schemas.microsoft.com/office/2006/coverPageProps" xmlns:odx="http://opendope.org/xpaths" xmlns:odc="http://opendope.org/conditions" xmlns:odq="http://opendope.org/questions" xmlns:oda="http://opendope.org/answers" xmlns:odi="http://opendope.org/components" xmlns:odgm="http://opendope.org/SmartArt/DataHierarchy" xmlns:ns30="http://schemas.openxmlformats.org/officeDocument/2006/bibliography" xmlns:ns31="http://schemas.openxmlformats.org/drawingml/2006/compatibility" xmlns:ns32="http://schemas.openxmlformats.org/drawingml/2006/lockedCanvas">
   <w:docDefaults>
     <w:rPrDefault>
       <w:rPr>

</xml_diff>

<commit_message>
Use CODNEAR in ecological factors by country
</commit_message>
<xml_diff>
--- a/Tables/Fig3_p_values.docx
+++ b/Tables/Fig3_p_values.docx
@@ -1,6 +1,6 @@
 
 <file path=word/document.xml><?xml version="1.0" encoding="utf-8"?>
-<w:document xmlns:w="http://schemas.openxmlformats.org/wordprocessingml/2006/main" xmlns:m="http://schemas.openxmlformats.org/officeDocument/2006/math" xmlns:r="http://schemas.openxmlformats.org/officeDocument/2006/relationships" xmlns:w14="http://schemas.microsoft.com/office/word/2010/wordml" xmlns:wp="http://schemas.openxmlformats.org/drawingml/2006/wordprocessingDrawing" xmlns:a="http://schemas.openxmlformats.org/drawingml/2006/main" xmlns:w15="http://schemas.microsoft.com/office/word/2012/wordml" xmlns:ns8="http://schemas.openxmlformats.org/schemaLibrary/2006/main" xmlns:mc="http://schemas.openxmlformats.org/markup-compatibility/2006" xmlns:wne="http://schemas.microsoft.com/office/word/2006/wordml" xmlns:c="http://schemas.openxmlformats.org/drawingml/2006/chart" xmlns:ns12="http://schemas.openxmlformats.org/drawingml/2006/chartDrawing" xmlns:dgm="http://schemas.openxmlformats.org/drawingml/2006/diagram" xmlns:pic="http://schemas.openxmlformats.org/drawingml/2006/picture" xmlns:xdr="http://schemas.openxmlformats.org/drawingml/2006/spreadsheetDrawing" xmlns:dsp="http://schemas.microsoft.com/office/drawing/2008/diagram" xmlns:v="urn:schemas-microsoft-com:vml" xmlns:o="urn:schemas-microsoft-com:office:office" xmlns:ns19="urn:schemas-microsoft-com:office:excel" xmlns:w10="urn:schemas-microsoft-com:office:word" xmlns:ns21="urn:schemas-microsoft-com:office:powerpoint" xmlns:ns23="http://schemas.microsoft.com/office/2006/coverPageProps" xmlns:odx="http://opendope.org/xpaths" xmlns:odc="http://opendope.org/conditions" xmlns:odq="http://opendope.org/questions" xmlns:oda="http://opendope.org/answers" xmlns:odi="http://opendope.org/components" xmlns:odgm="http://opendope.org/SmartArt/DataHierarchy" xmlns:ns30="http://schemas.openxmlformats.org/officeDocument/2006/bibliography" xmlns:ns31="http://schemas.openxmlformats.org/drawingml/2006/compatibility" xmlns:ns32="http://schemas.openxmlformats.org/drawingml/2006/lockedCanvas" mc:Ignorable="w14 w15">
+<w:document xmlns:w="http://schemas.openxmlformats.org/wordprocessingml/2006/main" xmlns:m="http://schemas.openxmlformats.org/officeDocument/2006/math" xmlns:r="http://schemas.openxmlformats.org/officeDocument/2006/relationships" xmlns:w14="http://schemas.microsoft.com/office/word/2010/wordml" xmlns:wp="http://schemas.openxmlformats.org/drawingml/2006/wordprocessingDrawing" xmlns:a="http://schemas.openxmlformats.org/drawingml/2006/main" xmlns:w15="http://schemas.microsoft.com/office/word/2012/wordml" xmlns:ns8="http://schemas.openxmlformats.org/schemaLibrary/2006/main" xmlns:mc="http://schemas.openxmlformats.org/markup-compatibility/2006" xmlns:wne="http://schemas.microsoft.com/office/word/2006/wordml" xmlns:c="http://schemas.openxmlformats.org/drawingml/2006/chart" xmlns:ns12="http://schemas.openxmlformats.org/drawingml/2006/chartDrawing" xmlns:dgm="http://schemas.openxmlformats.org/drawingml/2006/diagram" xmlns:pic="http://schemas.openxmlformats.org/drawingml/2006/picture" xmlns:xdr="http://schemas.openxmlformats.org/drawingml/2006/spreadsheetDrawing" xmlns:dsp="http://schemas.microsoft.com/office/drawing/2008/diagram" xmlns:ns17="urn:schemas-microsoft-com:office:excel" xmlns:o="urn:schemas-microsoft-com:office:office" xmlns:w10="urn:schemas-microsoft-com:office:word" xmlns:v="urn:schemas-microsoft-com:vml" xmlns:ns21="urn:schemas-microsoft-com:office:powerpoint" xmlns:ns23="http://schemas.microsoft.com/office/2006/coverPageProps" xmlns:odx="http://opendope.org/xpaths" xmlns:odc="http://opendope.org/conditions" xmlns:odq="http://opendope.org/questions" xmlns:oda="http://opendope.org/answers" xmlns:odi="http://opendope.org/components" xmlns:odgm="http://opendope.org/SmartArt/DataHierarchy" xmlns:ns30="http://schemas.openxmlformats.org/officeDocument/2006/bibliography" xmlns:ns31="http://schemas.openxmlformats.org/drawingml/2006/compatibility" xmlns:ns32="http://schemas.openxmlformats.org/drawingml/2006/lockedCanvas" mc:Ignorable="w14 w15">
   <w:body>
     <w:p>
       <w:pPr>
@@ -196,7 +196,7 @@
                 <w:color w:val="000000"/>
                 <w:sz w:val="24"/>
               </w:rPr>
-              <w:t xml:space="preserve">0.35</w:t>
+              <w:t xml:space="preserve">0.56</w:t>
             </w:r>
           </w:p>
         </w:tc>
@@ -308,7 +308,7 @@
                 <w:color w:val="000000"/>
                 <w:sz w:val="24"/>
               </w:rPr>
-              <w:t xml:space="preserve">0.33</w:t>
+              <w:t xml:space="preserve">0.19</w:t>
             </w:r>
           </w:p>
         </w:tc>
@@ -420,7 +420,7 @@
                 <w:color w:val="000000"/>
                 <w:sz w:val="24"/>
               </w:rPr>
-              <w:t xml:space="preserve">0.90</w:t>
+              <w:t xml:space="preserve">0.99</w:t>
             </w:r>
           </w:p>
         </w:tc>
@@ -532,7 +532,7 @@
                 <w:color w:val="000000"/>
                 <w:sz w:val="24"/>
               </w:rPr>
-              <w:t xml:space="preserve">0.38</w:t>
+              <w:t xml:space="preserve">0.24</w:t>
             </w:r>
           </w:p>
         </w:tc>
@@ -644,7 +644,7 @@
                 <w:color w:val="000000"/>
                 <w:sz w:val="24"/>
               </w:rPr>
-              <w:t xml:space="preserve">0.24</w:t>
+              <w:t xml:space="preserve">0.37</w:t>
             </w:r>
           </w:p>
         </w:tc>
@@ -756,7 +756,7 @@
                 <w:color w:val="000000"/>
                 <w:sz w:val="24"/>
               </w:rPr>
-              <w:t xml:space="preserve">0.10</w:t>
+              <w:t xml:space="preserve">0.15</w:t>
             </w:r>
           </w:p>
         </w:tc>
@@ -868,7 +868,7 @@
                 <w:color w:val="000000"/>
                 <w:sz w:val="24"/>
               </w:rPr>
-              <w:t xml:space="preserve">0.04</w:t>
+              <w:t xml:space="preserve">0.02</w:t>
             </w:r>
           </w:p>
         </w:tc>
@@ -1018,7 +1018,7 @@
 </file>
 
 <file path=word/numbering.xml><?xml version="1.0" encoding="utf-8"?>
-<w:numbering xmlns:w="http://schemas.openxmlformats.org/wordprocessingml/2006/main" xmlns:m="http://schemas.openxmlformats.org/officeDocument/2006/math" xmlns:r="http://schemas.openxmlformats.org/officeDocument/2006/relationships" xmlns:w14="http://schemas.microsoft.com/office/word/2010/wordml" xmlns:wp="http://schemas.openxmlformats.org/drawingml/2006/wordprocessingDrawing" xmlns:a="http://schemas.openxmlformats.org/drawingml/2006/main" xmlns:w15="http://schemas.microsoft.com/office/word/2012/wordml" xmlns:ns8="http://schemas.openxmlformats.org/schemaLibrary/2006/main" xmlns:mc="http://schemas.openxmlformats.org/markup-compatibility/2006" xmlns:wne="http://schemas.microsoft.com/office/word/2006/wordml" xmlns:c="http://schemas.openxmlformats.org/drawingml/2006/chart" xmlns:ns12="http://schemas.openxmlformats.org/drawingml/2006/chartDrawing" xmlns:dgm="http://schemas.openxmlformats.org/drawingml/2006/diagram" xmlns:pic="http://schemas.openxmlformats.org/drawingml/2006/picture" xmlns:xdr="http://schemas.openxmlformats.org/drawingml/2006/spreadsheetDrawing" xmlns:dsp="http://schemas.microsoft.com/office/drawing/2008/diagram" xmlns:v="urn:schemas-microsoft-com:vml" xmlns:o="urn:schemas-microsoft-com:office:office" xmlns:ns19="urn:schemas-microsoft-com:office:excel" xmlns:w10="urn:schemas-microsoft-com:office:word" xmlns:ns21="urn:schemas-microsoft-com:office:powerpoint" xmlns:ns23="http://schemas.microsoft.com/office/2006/coverPageProps" xmlns:odx="http://opendope.org/xpaths" xmlns:odc="http://opendope.org/conditions" xmlns:odq="http://opendope.org/questions" xmlns:oda="http://opendope.org/answers" xmlns:odi="http://opendope.org/components" xmlns:odgm="http://opendope.org/SmartArt/DataHierarchy" xmlns:ns30="http://schemas.openxmlformats.org/officeDocument/2006/bibliography" xmlns:ns31="http://schemas.openxmlformats.org/drawingml/2006/compatibility" xmlns:ns32="http://schemas.openxmlformats.org/drawingml/2006/lockedCanvas">
+<w:numbering xmlns:w="http://schemas.openxmlformats.org/wordprocessingml/2006/main" xmlns:m="http://schemas.openxmlformats.org/officeDocument/2006/math" xmlns:r="http://schemas.openxmlformats.org/officeDocument/2006/relationships" xmlns:w14="http://schemas.microsoft.com/office/word/2010/wordml" xmlns:wp="http://schemas.openxmlformats.org/drawingml/2006/wordprocessingDrawing" xmlns:a="http://schemas.openxmlformats.org/drawingml/2006/main" xmlns:w15="http://schemas.microsoft.com/office/word/2012/wordml" xmlns:ns8="http://schemas.openxmlformats.org/schemaLibrary/2006/main" xmlns:mc="http://schemas.openxmlformats.org/markup-compatibility/2006" xmlns:wne="http://schemas.microsoft.com/office/word/2006/wordml" xmlns:c="http://schemas.openxmlformats.org/drawingml/2006/chart" xmlns:ns12="http://schemas.openxmlformats.org/drawingml/2006/chartDrawing" xmlns:dgm="http://schemas.openxmlformats.org/drawingml/2006/diagram" xmlns:pic="http://schemas.openxmlformats.org/drawingml/2006/picture" xmlns:xdr="http://schemas.openxmlformats.org/drawingml/2006/spreadsheetDrawing" xmlns:dsp="http://schemas.microsoft.com/office/drawing/2008/diagram" xmlns:ns17="urn:schemas-microsoft-com:office:excel" xmlns:o="urn:schemas-microsoft-com:office:office" xmlns:w10="urn:schemas-microsoft-com:office:word" xmlns:v="urn:schemas-microsoft-com:vml" xmlns:ns21="urn:schemas-microsoft-com:office:powerpoint" xmlns:ns23="http://schemas.microsoft.com/office/2006/coverPageProps" xmlns:odx="http://opendope.org/xpaths" xmlns:odc="http://opendope.org/conditions" xmlns:odq="http://opendope.org/questions" xmlns:oda="http://opendope.org/answers" xmlns:odi="http://opendope.org/components" xmlns:odgm="http://opendope.org/SmartArt/DataHierarchy" xmlns:ns30="http://schemas.openxmlformats.org/officeDocument/2006/bibliography" xmlns:ns31="http://schemas.openxmlformats.org/drawingml/2006/compatibility" xmlns:ns32="http://schemas.openxmlformats.org/drawingml/2006/lockedCanvas">
   <w:abstractNum w:abstractNumId="0">
     <w:nsid w:val="1482775B"/>
     <w:multiLevelType w:val="multilevel"/>
@@ -1668,7 +1668,7 @@
 </file>
 
 <file path=word/styles.xml><?xml version="1.0" encoding="utf-8"?>
-<w:styles xmlns:w="http://schemas.openxmlformats.org/wordprocessingml/2006/main" xmlns:m="http://schemas.openxmlformats.org/officeDocument/2006/math" xmlns:r="http://schemas.openxmlformats.org/officeDocument/2006/relationships" xmlns:w14="http://schemas.microsoft.com/office/word/2010/wordml" xmlns:wp="http://schemas.openxmlformats.org/drawingml/2006/wordprocessingDrawing" xmlns:a="http://schemas.openxmlformats.org/drawingml/2006/main" xmlns:w15="http://schemas.microsoft.com/office/word/2012/wordml" xmlns:ns8="http://schemas.openxmlformats.org/schemaLibrary/2006/main" xmlns:mc="http://schemas.openxmlformats.org/markup-compatibility/2006" xmlns:wne="http://schemas.microsoft.com/office/word/2006/wordml" xmlns:c="http://schemas.openxmlformats.org/drawingml/2006/chart" xmlns:ns12="http://schemas.openxmlformats.org/drawingml/2006/chartDrawing" xmlns:dgm="http://schemas.openxmlformats.org/drawingml/2006/diagram" xmlns:pic="http://schemas.openxmlformats.org/drawingml/2006/picture" xmlns:xdr="http://schemas.openxmlformats.org/drawingml/2006/spreadsheetDrawing" xmlns:dsp="http://schemas.microsoft.com/office/drawing/2008/diagram" xmlns:v="urn:schemas-microsoft-com:vml" xmlns:o="urn:schemas-microsoft-com:office:office" xmlns:ns19="urn:schemas-microsoft-com:office:excel" xmlns:w10="urn:schemas-microsoft-com:office:word" xmlns:ns21="urn:schemas-microsoft-com:office:powerpoint" xmlns:ns23="http://schemas.microsoft.com/office/2006/coverPageProps" xmlns:odx="http://opendope.org/xpaths" xmlns:odc="http://opendope.org/conditions" xmlns:odq="http://opendope.org/questions" xmlns:oda="http://opendope.org/answers" xmlns:odi="http://opendope.org/components" xmlns:odgm="http://opendope.org/SmartArt/DataHierarchy" xmlns:ns30="http://schemas.openxmlformats.org/officeDocument/2006/bibliography" xmlns:ns31="http://schemas.openxmlformats.org/drawingml/2006/compatibility" xmlns:ns32="http://schemas.openxmlformats.org/drawingml/2006/lockedCanvas">
+<w:styles xmlns:w="http://schemas.openxmlformats.org/wordprocessingml/2006/main" xmlns:m="http://schemas.openxmlformats.org/officeDocument/2006/math" xmlns:r="http://schemas.openxmlformats.org/officeDocument/2006/relationships" xmlns:w14="http://schemas.microsoft.com/office/word/2010/wordml" xmlns:wp="http://schemas.openxmlformats.org/drawingml/2006/wordprocessingDrawing" xmlns:a="http://schemas.openxmlformats.org/drawingml/2006/main" xmlns:w15="http://schemas.microsoft.com/office/word/2012/wordml" xmlns:ns8="http://schemas.openxmlformats.org/schemaLibrary/2006/main" xmlns:mc="http://schemas.openxmlformats.org/markup-compatibility/2006" xmlns:wne="http://schemas.microsoft.com/office/word/2006/wordml" xmlns:c="http://schemas.openxmlformats.org/drawingml/2006/chart" xmlns:ns12="http://schemas.openxmlformats.org/drawingml/2006/chartDrawing" xmlns:dgm="http://schemas.openxmlformats.org/drawingml/2006/diagram" xmlns:pic="http://schemas.openxmlformats.org/drawingml/2006/picture" xmlns:xdr="http://schemas.openxmlformats.org/drawingml/2006/spreadsheetDrawing" xmlns:dsp="http://schemas.microsoft.com/office/drawing/2008/diagram" xmlns:ns17="urn:schemas-microsoft-com:office:excel" xmlns:o="urn:schemas-microsoft-com:office:office" xmlns:w10="urn:schemas-microsoft-com:office:word" xmlns:v="urn:schemas-microsoft-com:vml" xmlns:ns21="urn:schemas-microsoft-com:office:powerpoint" xmlns:ns23="http://schemas.microsoft.com/office/2006/coverPageProps" xmlns:odx="http://opendope.org/xpaths" xmlns:odc="http://opendope.org/conditions" xmlns:odq="http://opendope.org/questions" xmlns:oda="http://opendope.org/answers" xmlns:odi="http://opendope.org/components" xmlns:odgm="http://opendope.org/SmartArt/DataHierarchy" xmlns:ns30="http://schemas.openxmlformats.org/officeDocument/2006/bibliography" xmlns:ns31="http://schemas.openxmlformats.org/drawingml/2006/compatibility" xmlns:ns32="http://schemas.openxmlformats.org/drawingml/2006/lockedCanvas">
   <w:docDefaults>
     <w:rPrDefault>
       <w:rPr>

</xml_diff>

<commit_message>
Fixed duplicated values when computing institutional factors. Updated all graphs and tables
</commit_message>
<xml_diff>
--- a/Tables/Fig3_p_values.docx
+++ b/Tables/Fig3_p_values.docx
@@ -1,6 +1,6 @@
 
 <file path=word/document.xml><?xml version="1.0" encoding="utf-8"?>
-<w:document xmlns:w="http://schemas.openxmlformats.org/wordprocessingml/2006/main" xmlns:m="http://schemas.openxmlformats.org/officeDocument/2006/math" xmlns:r="http://schemas.openxmlformats.org/officeDocument/2006/relationships" xmlns:w14="http://schemas.microsoft.com/office/word/2010/wordml" xmlns:wp="http://schemas.openxmlformats.org/drawingml/2006/wordprocessingDrawing" xmlns:a="http://schemas.openxmlformats.org/drawingml/2006/main" xmlns:w15="http://schemas.microsoft.com/office/word/2012/wordml" xmlns:ns8="http://schemas.openxmlformats.org/schemaLibrary/2006/main" xmlns:mc="http://schemas.openxmlformats.org/markup-compatibility/2006" xmlns:wne="http://schemas.microsoft.com/office/word/2006/wordml" xmlns:c="http://schemas.openxmlformats.org/drawingml/2006/chart" xmlns:ns12="http://schemas.openxmlformats.org/drawingml/2006/chartDrawing" xmlns:dgm="http://schemas.openxmlformats.org/drawingml/2006/diagram" xmlns:pic="http://schemas.openxmlformats.org/drawingml/2006/picture" xmlns:xdr="http://schemas.openxmlformats.org/drawingml/2006/spreadsheetDrawing" xmlns:dsp="http://schemas.microsoft.com/office/drawing/2008/diagram" xmlns:ns17="urn:schemas-microsoft-com:office:excel" xmlns:o="urn:schemas-microsoft-com:office:office" xmlns:w10="urn:schemas-microsoft-com:office:word" xmlns:v="urn:schemas-microsoft-com:vml" xmlns:ns21="urn:schemas-microsoft-com:office:powerpoint" xmlns:ns23="http://schemas.microsoft.com/office/2006/coverPageProps" xmlns:odx="http://opendope.org/xpaths" xmlns:odc="http://opendope.org/conditions" xmlns:odq="http://opendope.org/questions" xmlns:oda="http://opendope.org/answers" xmlns:odi="http://opendope.org/components" xmlns:odgm="http://opendope.org/SmartArt/DataHierarchy" xmlns:ns30="http://schemas.openxmlformats.org/officeDocument/2006/bibliography" xmlns:ns31="http://schemas.openxmlformats.org/drawingml/2006/compatibility" xmlns:ns32="http://schemas.openxmlformats.org/drawingml/2006/lockedCanvas" mc:Ignorable="w14 w15">
+<w:document xmlns:w="http://schemas.openxmlformats.org/wordprocessingml/2006/main" xmlns:w15="http://schemas.microsoft.com/office/word/2012/wordml" xmlns:r="http://schemas.openxmlformats.org/officeDocument/2006/relationships" xmlns:m="http://schemas.openxmlformats.org/officeDocument/2006/math" xmlns:w14="http://schemas.microsoft.com/office/word/2010/wordml" xmlns:wp="http://schemas.openxmlformats.org/drawingml/2006/wordprocessingDrawing" xmlns:a="http://schemas.openxmlformats.org/drawingml/2006/main" xmlns:mc="http://schemas.openxmlformats.org/markup-compatibility/2006" xmlns:ns9="http://schemas.openxmlformats.org/schemaLibrary/2006/main" xmlns:wne="http://schemas.microsoft.com/office/word/2006/wordml" xmlns:c="http://schemas.openxmlformats.org/drawingml/2006/chart" xmlns:ns12="http://schemas.openxmlformats.org/drawingml/2006/chartDrawing" xmlns:dgm="http://schemas.openxmlformats.org/drawingml/2006/diagram" xmlns:pic="http://schemas.openxmlformats.org/drawingml/2006/picture" xmlns:xdr="http://schemas.openxmlformats.org/drawingml/2006/spreadsheetDrawing" xmlns:dsp="http://schemas.microsoft.com/office/drawing/2008/diagram" xmlns:v="urn:schemas-microsoft-com:vml" xmlns:o="urn:schemas-microsoft-com:office:office" xmlns:ns19="urn:schemas-microsoft-com:office:excel" xmlns:w10="urn:schemas-microsoft-com:office:word" xmlns:ns21="urn:schemas-microsoft-com:office:powerpoint" xmlns:ns23="http://schemas.microsoft.com/office/2006/coverPageProps" xmlns:odx="http://opendope.org/xpaths" xmlns:odc="http://opendope.org/conditions" xmlns:odq="http://opendope.org/questions" xmlns:oda="http://opendope.org/answers" xmlns:odi="http://opendope.org/components" xmlns:odgm="http://opendope.org/SmartArt/DataHierarchy" xmlns:ns30="http://schemas.openxmlformats.org/officeDocument/2006/bibliography" xmlns:ns31="http://schemas.openxmlformats.org/drawingml/2006/compatibility" xmlns:ns32="http://schemas.openxmlformats.org/drawingml/2006/lockedCanvas" mc:Ignorable="w14 w15">
   <w:body>
     <w:p>
       <w:pPr>
@@ -196,7 +196,7 @@
                 <w:color w:val="000000"/>
                 <w:sz w:val="24"/>
               </w:rPr>
-              <w:t xml:space="preserve">0.56</w:t>
+              <w:t xml:space="preserve">0.41</w:t>
             </w:r>
           </w:p>
         </w:tc>
@@ -232,7 +232,7 @@
                 <w:color w:val="000000"/>
                 <w:sz w:val="24"/>
               </w:rPr>
-              <w:t xml:space="preserve">0.19</w:t>
+              <w:t xml:space="preserve">0.17</w:t>
             </w:r>
           </w:p>
         </w:tc>
@@ -420,7 +420,7 @@
                 <w:color w:val="000000"/>
                 <w:sz w:val="24"/>
               </w:rPr>
-              <w:t xml:space="preserve">0.99</w:t>
+              <w:t xml:space="preserve">0.79</w:t>
             </w:r>
           </w:p>
         </w:tc>
@@ -456,7 +456,7 @@
                 <w:color w:val="000000"/>
                 <w:sz w:val="24"/>
               </w:rPr>
-              <w:t xml:space="preserve">0.89</w:t>
+              <w:t xml:space="preserve">0.97</w:t>
             </w:r>
           </w:p>
         </w:tc>
@@ -532,7 +532,7 @@
                 <w:color w:val="000000"/>
                 <w:sz w:val="24"/>
               </w:rPr>
-              <w:t xml:space="preserve">0.24</w:t>
+              <w:t xml:space="preserve">0.28</w:t>
             </w:r>
           </w:p>
         </w:tc>
@@ -568,7 +568,7 @@
                 <w:color w:val="000000"/>
                 <w:sz w:val="24"/>
               </w:rPr>
-              <w:t xml:space="preserve">0.05</w:t>
+              <w:t xml:space="preserve">0.06</w:t>
             </w:r>
           </w:p>
         </w:tc>
@@ -644,7 +644,7 @@
                 <w:color w:val="000000"/>
                 <w:sz w:val="24"/>
               </w:rPr>
-              <w:t xml:space="preserve">0.37</w:t>
+              <w:t xml:space="preserve">0.43</w:t>
             </w:r>
           </w:p>
         </w:tc>
@@ -680,7 +680,7 @@
                 <w:color w:val="000000"/>
                 <w:sz w:val="24"/>
               </w:rPr>
-              <w:t xml:space="preserve">0.25</w:t>
+              <w:t xml:space="preserve">0.30</w:t>
             </w:r>
           </w:p>
         </w:tc>
@@ -756,7 +756,7 @@
                 <w:color w:val="000000"/>
                 <w:sz w:val="24"/>
               </w:rPr>
-              <w:t xml:space="preserve">0.15</w:t>
+              <w:t xml:space="preserve">0.10</w:t>
             </w:r>
           </w:p>
         </w:tc>
@@ -792,7 +792,7 @@
                 <w:color w:val="000000"/>
                 <w:sz w:val="24"/>
               </w:rPr>
-              <w:t xml:space="preserve">0.12</w:t>
+              <w:t xml:space="preserve">0.11</w:t>
             </w:r>
           </w:p>
         </w:tc>
@@ -868,7 +868,7 @@
                 <w:color w:val="000000"/>
                 <w:sz w:val="24"/>
               </w:rPr>
-              <w:t xml:space="preserve">0.02</w:t>
+              <w:t xml:space="preserve">0.01</w:t>
             </w:r>
           </w:p>
         </w:tc>
@@ -1018,7 +1018,7 @@
 </file>
 
 <file path=word/numbering.xml><?xml version="1.0" encoding="utf-8"?>
-<w:numbering xmlns:w="http://schemas.openxmlformats.org/wordprocessingml/2006/main" xmlns:m="http://schemas.openxmlformats.org/officeDocument/2006/math" xmlns:r="http://schemas.openxmlformats.org/officeDocument/2006/relationships" xmlns:w14="http://schemas.microsoft.com/office/word/2010/wordml" xmlns:wp="http://schemas.openxmlformats.org/drawingml/2006/wordprocessingDrawing" xmlns:a="http://schemas.openxmlformats.org/drawingml/2006/main" xmlns:w15="http://schemas.microsoft.com/office/word/2012/wordml" xmlns:ns8="http://schemas.openxmlformats.org/schemaLibrary/2006/main" xmlns:mc="http://schemas.openxmlformats.org/markup-compatibility/2006" xmlns:wne="http://schemas.microsoft.com/office/word/2006/wordml" xmlns:c="http://schemas.openxmlformats.org/drawingml/2006/chart" xmlns:ns12="http://schemas.openxmlformats.org/drawingml/2006/chartDrawing" xmlns:dgm="http://schemas.openxmlformats.org/drawingml/2006/diagram" xmlns:pic="http://schemas.openxmlformats.org/drawingml/2006/picture" xmlns:xdr="http://schemas.openxmlformats.org/drawingml/2006/spreadsheetDrawing" xmlns:dsp="http://schemas.microsoft.com/office/drawing/2008/diagram" xmlns:ns17="urn:schemas-microsoft-com:office:excel" xmlns:o="urn:schemas-microsoft-com:office:office" xmlns:w10="urn:schemas-microsoft-com:office:word" xmlns:v="urn:schemas-microsoft-com:vml" xmlns:ns21="urn:schemas-microsoft-com:office:powerpoint" xmlns:ns23="http://schemas.microsoft.com/office/2006/coverPageProps" xmlns:odx="http://opendope.org/xpaths" xmlns:odc="http://opendope.org/conditions" xmlns:odq="http://opendope.org/questions" xmlns:oda="http://opendope.org/answers" xmlns:odi="http://opendope.org/components" xmlns:odgm="http://opendope.org/SmartArt/DataHierarchy" xmlns:ns30="http://schemas.openxmlformats.org/officeDocument/2006/bibliography" xmlns:ns31="http://schemas.openxmlformats.org/drawingml/2006/compatibility" xmlns:ns32="http://schemas.openxmlformats.org/drawingml/2006/lockedCanvas">
+<w:numbering xmlns:w="http://schemas.openxmlformats.org/wordprocessingml/2006/main" xmlns:w15="http://schemas.microsoft.com/office/word/2012/wordml" xmlns:r="http://schemas.openxmlformats.org/officeDocument/2006/relationships" xmlns:m="http://schemas.openxmlformats.org/officeDocument/2006/math" xmlns:w14="http://schemas.microsoft.com/office/word/2010/wordml" xmlns:wp="http://schemas.openxmlformats.org/drawingml/2006/wordprocessingDrawing" xmlns:a="http://schemas.openxmlformats.org/drawingml/2006/main" xmlns:mc="http://schemas.openxmlformats.org/markup-compatibility/2006" xmlns:ns9="http://schemas.openxmlformats.org/schemaLibrary/2006/main" xmlns:wne="http://schemas.microsoft.com/office/word/2006/wordml" xmlns:c="http://schemas.openxmlformats.org/drawingml/2006/chart" xmlns:ns12="http://schemas.openxmlformats.org/drawingml/2006/chartDrawing" xmlns:dgm="http://schemas.openxmlformats.org/drawingml/2006/diagram" xmlns:pic="http://schemas.openxmlformats.org/drawingml/2006/picture" xmlns:xdr="http://schemas.openxmlformats.org/drawingml/2006/spreadsheetDrawing" xmlns:dsp="http://schemas.microsoft.com/office/drawing/2008/diagram" xmlns:v="urn:schemas-microsoft-com:vml" xmlns:o="urn:schemas-microsoft-com:office:office" xmlns:ns19="urn:schemas-microsoft-com:office:excel" xmlns:w10="urn:schemas-microsoft-com:office:word" xmlns:ns21="urn:schemas-microsoft-com:office:powerpoint" xmlns:ns23="http://schemas.microsoft.com/office/2006/coverPageProps" xmlns:odx="http://opendope.org/xpaths" xmlns:odc="http://opendope.org/conditions" xmlns:odq="http://opendope.org/questions" xmlns:oda="http://opendope.org/answers" xmlns:odi="http://opendope.org/components" xmlns:odgm="http://opendope.org/SmartArt/DataHierarchy" xmlns:ns30="http://schemas.openxmlformats.org/officeDocument/2006/bibliography" xmlns:ns31="http://schemas.openxmlformats.org/drawingml/2006/compatibility" xmlns:ns32="http://schemas.openxmlformats.org/drawingml/2006/lockedCanvas">
   <w:abstractNum w:abstractNumId="0">
     <w:nsid w:val="1482775B"/>
     <w:multiLevelType w:val="multilevel"/>
@@ -1668,7 +1668,7 @@
 </file>
 
 <file path=word/styles.xml><?xml version="1.0" encoding="utf-8"?>
-<w:styles xmlns:w="http://schemas.openxmlformats.org/wordprocessingml/2006/main" xmlns:m="http://schemas.openxmlformats.org/officeDocument/2006/math" xmlns:r="http://schemas.openxmlformats.org/officeDocument/2006/relationships" xmlns:w14="http://schemas.microsoft.com/office/word/2010/wordml" xmlns:wp="http://schemas.openxmlformats.org/drawingml/2006/wordprocessingDrawing" xmlns:a="http://schemas.openxmlformats.org/drawingml/2006/main" xmlns:w15="http://schemas.microsoft.com/office/word/2012/wordml" xmlns:ns8="http://schemas.openxmlformats.org/schemaLibrary/2006/main" xmlns:mc="http://schemas.openxmlformats.org/markup-compatibility/2006" xmlns:wne="http://schemas.microsoft.com/office/word/2006/wordml" xmlns:c="http://schemas.openxmlformats.org/drawingml/2006/chart" xmlns:ns12="http://schemas.openxmlformats.org/drawingml/2006/chartDrawing" xmlns:dgm="http://schemas.openxmlformats.org/drawingml/2006/diagram" xmlns:pic="http://schemas.openxmlformats.org/drawingml/2006/picture" xmlns:xdr="http://schemas.openxmlformats.org/drawingml/2006/spreadsheetDrawing" xmlns:dsp="http://schemas.microsoft.com/office/drawing/2008/diagram" xmlns:ns17="urn:schemas-microsoft-com:office:excel" xmlns:o="urn:schemas-microsoft-com:office:office" xmlns:w10="urn:schemas-microsoft-com:office:word" xmlns:v="urn:schemas-microsoft-com:vml" xmlns:ns21="urn:schemas-microsoft-com:office:powerpoint" xmlns:ns23="http://schemas.microsoft.com/office/2006/coverPageProps" xmlns:odx="http://opendope.org/xpaths" xmlns:odc="http://opendope.org/conditions" xmlns:odq="http://opendope.org/questions" xmlns:oda="http://opendope.org/answers" xmlns:odi="http://opendope.org/components" xmlns:odgm="http://opendope.org/SmartArt/DataHierarchy" xmlns:ns30="http://schemas.openxmlformats.org/officeDocument/2006/bibliography" xmlns:ns31="http://schemas.openxmlformats.org/drawingml/2006/compatibility" xmlns:ns32="http://schemas.openxmlformats.org/drawingml/2006/lockedCanvas">
+<w:styles xmlns:w="http://schemas.openxmlformats.org/wordprocessingml/2006/main" xmlns:w15="http://schemas.microsoft.com/office/word/2012/wordml" xmlns:r="http://schemas.openxmlformats.org/officeDocument/2006/relationships" xmlns:m="http://schemas.openxmlformats.org/officeDocument/2006/math" xmlns:w14="http://schemas.microsoft.com/office/word/2010/wordml" xmlns:wp="http://schemas.openxmlformats.org/drawingml/2006/wordprocessingDrawing" xmlns:a="http://schemas.openxmlformats.org/drawingml/2006/main" xmlns:mc="http://schemas.openxmlformats.org/markup-compatibility/2006" xmlns:ns9="http://schemas.openxmlformats.org/schemaLibrary/2006/main" xmlns:wne="http://schemas.microsoft.com/office/word/2006/wordml" xmlns:c="http://schemas.openxmlformats.org/drawingml/2006/chart" xmlns:ns12="http://schemas.openxmlformats.org/drawingml/2006/chartDrawing" xmlns:dgm="http://schemas.openxmlformats.org/drawingml/2006/diagram" xmlns:pic="http://schemas.openxmlformats.org/drawingml/2006/picture" xmlns:xdr="http://schemas.openxmlformats.org/drawingml/2006/spreadsheetDrawing" xmlns:dsp="http://schemas.microsoft.com/office/drawing/2008/diagram" xmlns:v="urn:schemas-microsoft-com:vml" xmlns:o="urn:schemas-microsoft-com:office:office" xmlns:ns19="urn:schemas-microsoft-com:office:excel" xmlns:w10="urn:schemas-microsoft-com:office:word" xmlns:ns21="urn:schemas-microsoft-com:office:powerpoint" xmlns:ns23="http://schemas.microsoft.com/office/2006/coverPageProps" xmlns:odx="http://opendope.org/xpaths" xmlns:odc="http://opendope.org/conditions" xmlns:odq="http://opendope.org/questions" xmlns:oda="http://opendope.org/answers" xmlns:odi="http://opendope.org/components" xmlns:odgm="http://opendope.org/SmartArt/DataHierarchy" xmlns:ns30="http://schemas.openxmlformats.org/officeDocument/2006/bibliography" xmlns:ns31="http://schemas.openxmlformats.org/drawingml/2006/compatibility" xmlns:ns32="http://schemas.openxmlformats.org/drawingml/2006/lockedCanvas">
   <w:docDefaults>
     <w:rPrDefault>
       <w:rPr>

</xml_diff>

<commit_message>
Changes in TAC (quotas vs. Above Advice). All scripts run
</commit_message>
<xml_diff>
--- a/Tables/Fig3_p_values.docx
+++ b/Tables/Fig3_p_values.docx
@@ -1,6 +1,6 @@
 
 <file path=word/document.xml><?xml version="1.0" encoding="utf-8"?>
-<w:document xmlns:w="http://schemas.openxmlformats.org/wordprocessingml/2006/main" xmlns:w15="http://schemas.microsoft.com/office/word/2012/wordml" xmlns:r="http://schemas.openxmlformats.org/officeDocument/2006/relationships" xmlns:m="http://schemas.openxmlformats.org/officeDocument/2006/math" xmlns:w14="http://schemas.microsoft.com/office/word/2010/wordml" xmlns:wp="http://schemas.openxmlformats.org/drawingml/2006/wordprocessingDrawing" xmlns:a="http://schemas.openxmlformats.org/drawingml/2006/main" xmlns:mc="http://schemas.openxmlformats.org/markup-compatibility/2006" xmlns:ns9="http://schemas.openxmlformats.org/schemaLibrary/2006/main" xmlns:wne="http://schemas.microsoft.com/office/word/2006/wordml" xmlns:c="http://schemas.openxmlformats.org/drawingml/2006/chart" xmlns:ns12="http://schemas.openxmlformats.org/drawingml/2006/chartDrawing" xmlns:dgm="http://schemas.openxmlformats.org/drawingml/2006/diagram" xmlns:pic="http://schemas.openxmlformats.org/drawingml/2006/picture" xmlns:xdr="http://schemas.openxmlformats.org/drawingml/2006/spreadsheetDrawing" xmlns:dsp="http://schemas.microsoft.com/office/drawing/2008/diagram" xmlns:v="urn:schemas-microsoft-com:vml" xmlns:o="urn:schemas-microsoft-com:office:office" xmlns:ns19="urn:schemas-microsoft-com:office:excel" xmlns:w10="urn:schemas-microsoft-com:office:word" xmlns:ns21="urn:schemas-microsoft-com:office:powerpoint" xmlns:ns23="http://schemas.microsoft.com/office/2006/coverPageProps" xmlns:odx="http://opendope.org/xpaths" xmlns:odc="http://opendope.org/conditions" xmlns:odq="http://opendope.org/questions" xmlns:oda="http://opendope.org/answers" xmlns:odi="http://opendope.org/components" xmlns:odgm="http://opendope.org/SmartArt/DataHierarchy" xmlns:ns30="http://schemas.openxmlformats.org/officeDocument/2006/bibliography" xmlns:ns31="http://schemas.openxmlformats.org/drawingml/2006/compatibility" xmlns:ns32="http://schemas.openxmlformats.org/drawingml/2006/lockedCanvas" mc:Ignorable="w14 w15">
+<w:document xmlns:w="http://schemas.openxmlformats.org/wordprocessingml/2006/main" xmlns:m="http://schemas.openxmlformats.org/officeDocument/2006/math" xmlns:r="http://schemas.openxmlformats.org/officeDocument/2006/relationships" xmlns:w14="http://schemas.microsoft.com/office/word/2010/wordml" xmlns:wp="http://schemas.openxmlformats.org/drawingml/2006/wordprocessingDrawing" xmlns:a="http://schemas.openxmlformats.org/drawingml/2006/main" xmlns:w15="http://schemas.microsoft.com/office/word/2012/wordml" xmlns:mc="http://schemas.openxmlformats.org/markup-compatibility/2006" xmlns:ns9="http://schemas.openxmlformats.org/schemaLibrary/2006/main" xmlns:wne="http://schemas.microsoft.com/office/word/2006/wordml" xmlns:c="http://schemas.openxmlformats.org/drawingml/2006/chart" xmlns:ns12="http://schemas.openxmlformats.org/drawingml/2006/chartDrawing" xmlns:dgm="http://schemas.openxmlformats.org/drawingml/2006/diagram" xmlns:pic="http://schemas.openxmlformats.org/drawingml/2006/picture" xmlns:xdr="http://schemas.openxmlformats.org/drawingml/2006/spreadsheetDrawing" xmlns:dsp="http://schemas.microsoft.com/office/drawing/2008/diagram" xmlns:ns17="urn:schemas-microsoft-com:office:excel" xmlns:o="urn:schemas-microsoft-com:office:office" xmlns:v="urn:schemas-microsoft-com:vml" xmlns:w10="urn:schemas-microsoft-com:office:word" xmlns:ns21="urn:schemas-microsoft-com:office:powerpoint" xmlns:ns23="http://schemas.microsoft.com/office/2006/coverPageProps" xmlns:odx="http://opendope.org/xpaths" xmlns:odc="http://opendope.org/conditions" xmlns:odq="http://opendope.org/questions" xmlns:oda="http://opendope.org/answers" xmlns:odi="http://opendope.org/components" xmlns:odgm="http://opendope.org/SmartArt/DataHierarchy" xmlns:ns30="http://schemas.openxmlformats.org/officeDocument/2006/bibliography" xmlns:ns31="http://schemas.openxmlformats.org/drawingml/2006/compatibility" xmlns:ns32="http://schemas.openxmlformats.org/drawingml/2006/lockedCanvas" mc:Ignorable="w14 w15">
   <w:body>
     <w:p>
       <w:pPr>
@@ -196,7 +196,7 @@
                 <w:color w:val="000000"/>
                 <w:sz w:val="24"/>
               </w:rPr>
-              <w:t xml:space="preserve">0.41</w:t>
+              <w:t xml:space="preserve">0.43</w:t>
             </w:r>
           </w:p>
         </w:tc>
@@ -232,7 +232,7 @@
                 <w:color w:val="000000"/>
                 <w:sz w:val="24"/>
               </w:rPr>
-              <w:t xml:space="preserve">0.17</w:t>
+              <w:t xml:space="preserve">0.25</w:t>
             </w:r>
           </w:p>
         </w:tc>
@@ -308,7 +308,7 @@
                 <w:color w:val="000000"/>
                 <w:sz w:val="24"/>
               </w:rPr>
-              <w:t xml:space="preserve">0.19</w:t>
+              <w:t xml:space="preserve">0.18</w:t>
             </w:r>
           </w:p>
         </w:tc>
@@ -344,7 +344,7 @@
                 <w:color w:val="000000"/>
                 <w:sz w:val="24"/>
               </w:rPr>
-              <w:t xml:space="preserve">&lt;0.01</w:t>
+              <w:t xml:space="preserve">0.09</w:t>
             </w:r>
           </w:p>
         </w:tc>
@@ -420,7 +420,7 @@
                 <w:color w:val="000000"/>
                 <w:sz w:val="24"/>
               </w:rPr>
-              <w:t xml:space="preserve">0.79</w:t>
+              <w:t xml:space="preserve">0.75</w:t>
             </w:r>
           </w:p>
         </w:tc>
@@ -456,7 +456,7 @@
                 <w:color w:val="000000"/>
                 <w:sz w:val="24"/>
               </w:rPr>
-              <w:t xml:space="preserve">0.97</w:t>
+              <w:t xml:space="preserve">0.99</w:t>
             </w:r>
           </w:p>
         </w:tc>
@@ -532,7 +532,7 @@
                 <w:color w:val="000000"/>
                 <w:sz w:val="24"/>
               </w:rPr>
-              <w:t xml:space="preserve">0.28</w:t>
+              <w:t xml:space="preserve">0.29</w:t>
             </w:r>
           </w:p>
         </w:tc>
@@ -568,7 +568,7 @@
                 <w:color w:val="000000"/>
                 <w:sz w:val="24"/>
               </w:rPr>
-              <w:t xml:space="preserve">0.06</w:t>
+              <w:t xml:space="preserve">0.35</w:t>
             </w:r>
           </w:p>
         </w:tc>
@@ -644,7 +644,7 @@
                 <w:color w:val="000000"/>
                 <w:sz w:val="24"/>
               </w:rPr>
-              <w:t xml:space="preserve">0.43</w:t>
+              <w:t xml:space="preserve">0.75</w:t>
             </w:r>
           </w:p>
         </w:tc>
@@ -680,7 +680,7 @@
                 <w:color w:val="000000"/>
                 <w:sz w:val="24"/>
               </w:rPr>
-              <w:t xml:space="preserve">0.30</w:t>
+              <w:t xml:space="preserve">0.31</w:t>
             </w:r>
           </w:p>
         </w:tc>
@@ -756,7 +756,7 @@
                 <w:color w:val="000000"/>
                 <w:sz w:val="24"/>
               </w:rPr>
-              <w:t xml:space="preserve">0.10</w:t>
+              <w:t xml:space="preserve">0.18</w:t>
             </w:r>
           </w:p>
         </w:tc>
@@ -792,7 +792,7 @@
                 <w:color w:val="000000"/>
                 <w:sz w:val="24"/>
               </w:rPr>
-              <w:t xml:space="preserve">0.11</w:t>
+              <w:t xml:space="preserve">0.15</w:t>
             </w:r>
           </w:p>
         </w:tc>
@@ -904,7 +904,7 @@
                 <w:color w:val="000000"/>
                 <w:sz w:val="24"/>
               </w:rPr>
-              <w:t xml:space="preserve">&lt;0.01</w:t>
+              <w:t xml:space="preserve">0.05</w:t>
             </w:r>
           </w:p>
         </w:tc>
@@ -1018,7 +1018,7 @@
 </file>
 
 <file path=word/numbering.xml><?xml version="1.0" encoding="utf-8"?>
-<w:numbering xmlns:w="http://schemas.openxmlformats.org/wordprocessingml/2006/main" xmlns:w15="http://schemas.microsoft.com/office/word/2012/wordml" xmlns:r="http://schemas.openxmlformats.org/officeDocument/2006/relationships" xmlns:m="http://schemas.openxmlformats.org/officeDocument/2006/math" xmlns:w14="http://schemas.microsoft.com/office/word/2010/wordml" xmlns:wp="http://schemas.openxmlformats.org/drawingml/2006/wordprocessingDrawing" xmlns:a="http://schemas.openxmlformats.org/drawingml/2006/main" xmlns:mc="http://schemas.openxmlformats.org/markup-compatibility/2006" xmlns:ns9="http://schemas.openxmlformats.org/schemaLibrary/2006/main" xmlns:wne="http://schemas.microsoft.com/office/word/2006/wordml" xmlns:c="http://schemas.openxmlformats.org/drawingml/2006/chart" xmlns:ns12="http://schemas.openxmlformats.org/drawingml/2006/chartDrawing" xmlns:dgm="http://schemas.openxmlformats.org/drawingml/2006/diagram" xmlns:pic="http://schemas.openxmlformats.org/drawingml/2006/picture" xmlns:xdr="http://schemas.openxmlformats.org/drawingml/2006/spreadsheetDrawing" xmlns:dsp="http://schemas.microsoft.com/office/drawing/2008/diagram" xmlns:v="urn:schemas-microsoft-com:vml" xmlns:o="urn:schemas-microsoft-com:office:office" xmlns:ns19="urn:schemas-microsoft-com:office:excel" xmlns:w10="urn:schemas-microsoft-com:office:word" xmlns:ns21="urn:schemas-microsoft-com:office:powerpoint" xmlns:ns23="http://schemas.microsoft.com/office/2006/coverPageProps" xmlns:odx="http://opendope.org/xpaths" xmlns:odc="http://opendope.org/conditions" xmlns:odq="http://opendope.org/questions" xmlns:oda="http://opendope.org/answers" xmlns:odi="http://opendope.org/components" xmlns:odgm="http://opendope.org/SmartArt/DataHierarchy" xmlns:ns30="http://schemas.openxmlformats.org/officeDocument/2006/bibliography" xmlns:ns31="http://schemas.openxmlformats.org/drawingml/2006/compatibility" xmlns:ns32="http://schemas.openxmlformats.org/drawingml/2006/lockedCanvas">
+<w:numbering xmlns:w="http://schemas.openxmlformats.org/wordprocessingml/2006/main" xmlns:m="http://schemas.openxmlformats.org/officeDocument/2006/math" xmlns:r="http://schemas.openxmlformats.org/officeDocument/2006/relationships" xmlns:w14="http://schemas.microsoft.com/office/word/2010/wordml" xmlns:wp="http://schemas.openxmlformats.org/drawingml/2006/wordprocessingDrawing" xmlns:a="http://schemas.openxmlformats.org/drawingml/2006/main" xmlns:w15="http://schemas.microsoft.com/office/word/2012/wordml" xmlns:mc="http://schemas.openxmlformats.org/markup-compatibility/2006" xmlns:ns9="http://schemas.openxmlformats.org/schemaLibrary/2006/main" xmlns:wne="http://schemas.microsoft.com/office/word/2006/wordml" xmlns:c="http://schemas.openxmlformats.org/drawingml/2006/chart" xmlns:ns12="http://schemas.openxmlformats.org/drawingml/2006/chartDrawing" xmlns:dgm="http://schemas.openxmlformats.org/drawingml/2006/diagram" xmlns:pic="http://schemas.openxmlformats.org/drawingml/2006/picture" xmlns:xdr="http://schemas.openxmlformats.org/drawingml/2006/spreadsheetDrawing" xmlns:dsp="http://schemas.microsoft.com/office/drawing/2008/diagram" xmlns:ns17="urn:schemas-microsoft-com:office:excel" xmlns:o="urn:schemas-microsoft-com:office:office" xmlns:v="urn:schemas-microsoft-com:vml" xmlns:w10="urn:schemas-microsoft-com:office:word" xmlns:ns21="urn:schemas-microsoft-com:office:powerpoint" xmlns:ns23="http://schemas.microsoft.com/office/2006/coverPageProps" xmlns:odx="http://opendope.org/xpaths" xmlns:odc="http://opendope.org/conditions" xmlns:odq="http://opendope.org/questions" xmlns:oda="http://opendope.org/answers" xmlns:odi="http://opendope.org/components" xmlns:odgm="http://opendope.org/SmartArt/DataHierarchy" xmlns:ns30="http://schemas.openxmlformats.org/officeDocument/2006/bibliography" xmlns:ns31="http://schemas.openxmlformats.org/drawingml/2006/compatibility" xmlns:ns32="http://schemas.openxmlformats.org/drawingml/2006/lockedCanvas">
   <w:abstractNum w:abstractNumId="0">
     <w:nsid w:val="1482775B"/>
     <w:multiLevelType w:val="multilevel"/>
@@ -1668,7 +1668,7 @@
 </file>
 
 <file path=word/styles.xml><?xml version="1.0" encoding="utf-8"?>
-<w:styles xmlns:w="http://schemas.openxmlformats.org/wordprocessingml/2006/main" xmlns:w15="http://schemas.microsoft.com/office/word/2012/wordml" xmlns:r="http://schemas.openxmlformats.org/officeDocument/2006/relationships" xmlns:m="http://schemas.openxmlformats.org/officeDocument/2006/math" xmlns:w14="http://schemas.microsoft.com/office/word/2010/wordml" xmlns:wp="http://schemas.openxmlformats.org/drawingml/2006/wordprocessingDrawing" xmlns:a="http://schemas.openxmlformats.org/drawingml/2006/main" xmlns:mc="http://schemas.openxmlformats.org/markup-compatibility/2006" xmlns:ns9="http://schemas.openxmlformats.org/schemaLibrary/2006/main" xmlns:wne="http://schemas.microsoft.com/office/word/2006/wordml" xmlns:c="http://schemas.openxmlformats.org/drawingml/2006/chart" xmlns:ns12="http://schemas.openxmlformats.org/drawingml/2006/chartDrawing" xmlns:dgm="http://schemas.openxmlformats.org/drawingml/2006/diagram" xmlns:pic="http://schemas.openxmlformats.org/drawingml/2006/picture" xmlns:xdr="http://schemas.openxmlformats.org/drawingml/2006/spreadsheetDrawing" xmlns:dsp="http://schemas.microsoft.com/office/drawing/2008/diagram" xmlns:v="urn:schemas-microsoft-com:vml" xmlns:o="urn:schemas-microsoft-com:office:office" xmlns:ns19="urn:schemas-microsoft-com:office:excel" xmlns:w10="urn:schemas-microsoft-com:office:word" xmlns:ns21="urn:schemas-microsoft-com:office:powerpoint" xmlns:ns23="http://schemas.microsoft.com/office/2006/coverPageProps" xmlns:odx="http://opendope.org/xpaths" xmlns:odc="http://opendope.org/conditions" xmlns:odq="http://opendope.org/questions" xmlns:oda="http://opendope.org/answers" xmlns:odi="http://opendope.org/components" xmlns:odgm="http://opendope.org/SmartArt/DataHierarchy" xmlns:ns30="http://schemas.openxmlformats.org/officeDocument/2006/bibliography" xmlns:ns31="http://schemas.openxmlformats.org/drawingml/2006/compatibility" xmlns:ns32="http://schemas.openxmlformats.org/drawingml/2006/lockedCanvas">
+<w:styles xmlns:w="http://schemas.openxmlformats.org/wordprocessingml/2006/main" xmlns:m="http://schemas.openxmlformats.org/officeDocument/2006/math" xmlns:r="http://schemas.openxmlformats.org/officeDocument/2006/relationships" xmlns:w14="http://schemas.microsoft.com/office/word/2010/wordml" xmlns:wp="http://schemas.openxmlformats.org/drawingml/2006/wordprocessingDrawing" xmlns:a="http://schemas.openxmlformats.org/drawingml/2006/main" xmlns:w15="http://schemas.microsoft.com/office/word/2012/wordml" xmlns:mc="http://schemas.openxmlformats.org/markup-compatibility/2006" xmlns:ns9="http://schemas.openxmlformats.org/schemaLibrary/2006/main" xmlns:wne="http://schemas.microsoft.com/office/word/2006/wordml" xmlns:c="http://schemas.openxmlformats.org/drawingml/2006/chart" xmlns:ns12="http://schemas.openxmlformats.org/drawingml/2006/chartDrawing" xmlns:dgm="http://schemas.openxmlformats.org/drawingml/2006/diagram" xmlns:pic="http://schemas.openxmlformats.org/drawingml/2006/picture" xmlns:xdr="http://schemas.openxmlformats.org/drawingml/2006/spreadsheetDrawing" xmlns:dsp="http://schemas.microsoft.com/office/drawing/2008/diagram" xmlns:ns17="urn:schemas-microsoft-com:office:excel" xmlns:o="urn:schemas-microsoft-com:office:office" xmlns:v="urn:schemas-microsoft-com:vml" xmlns:w10="urn:schemas-microsoft-com:office:word" xmlns:ns21="urn:schemas-microsoft-com:office:powerpoint" xmlns:ns23="http://schemas.microsoft.com/office/2006/coverPageProps" xmlns:odx="http://opendope.org/xpaths" xmlns:odc="http://opendope.org/conditions" xmlns:odq="http://opendope.org/questions" xmlns:oda="http://opendope.org/answers" xmlns:odi="http://opendope.org/components" xmlns:odgm="http://opendope.org/SmartArt/DataHierarchy" xmlns:ns30="http://schemas.openxmlformats.org/officeDocument/2006/bibliography" xmlns:ns31="http://schemas.openxmlformats.org/drawingml/2006/compatibility" xmlns:ns32="http://schemas.openxmlformats.org/drawingml/2006/lockedCanvas">
   <w:docDefaults>
     <w:rPrDefault>
       <w:rPr>

</xml_diff>

<commit_message>
Tech develop added to socioeconomic dimension and Compilance to institutional
</commit_message>
<xml_diff>
--- a/Tables/Fig3_p_values.docx
+++ b/Tables/Fig3_p_values.docx
@@ -457,230 +457,6 @@
                 <w:sz w:val="24"/>
               </w:rPr>
               <w:t xml:space="preserve">0.99</w:t>
-            </w:r>
-          </w:p>
-        </w:tc>
-      </w:tr>
-      <w:tr>
-        <w:tc>
-          <w:tcPr>
-            <w:tcBorders>
-              <w:top w:val="single" w:color="#000000" w:sz="4"/>
-              <w:left w:val="single" w:color="#000000" w:sz="4"/>
-              <w:bottom w:val="single" w:color="#000000" w:sz="4"/>
-              <w:right w:val="single" w:color="#000000" w:sz="4"/>
-            </w:tcBorders>
-            <w:shd w:fill="FFFFFF"/>
-            <w:vAlign w:val="center"/>
-          </w:tcPr>
-          <w:p>
-            <w:pPr>
-              <w:pBdr/>
-              <w:spacing w:before="20" w:after="20"/>
-              <w:ind w:left="20" w:right="20"/>
-              <w:jc w:val="left"/>
-            </w:pPr>
-            <w:r>
-              <w:rPr>
-                <w:rFonts w:ascii="Times New Roman" w:hAnsi="Times New Roman" w:cs="Times New Roman"/>
-                <w:b w:val="true"/>
-                <w:color w:val="000000"/>
-                <w:sz w:val="24"/>
-              </w:rPr>
-              <w:t xml:space="preserve"/>
-            </w:r>
-            <w:r>
-              <w:rPr>
-                <w:rFonts w:ascii="Times New Roman" w:hAnsi="Times New Roman" w:cs="Times New Roman"/>
-                <w:b w:val="true"/>
-                <w:color w:val="000000"/>
-                <w:sz w:val="24"/>
-              </w:rPr>
-              <w:t xml:space="preserve">Technical Development (number per country)</w:t>
-            </w:r>
-          </w:p>
-        </w:tc>
-        <w:tc>
-          <w:tcPr>
-            <w:tcBorders>
-              <w:top w:val="single" w:color="#000000" w:sz="4"/>
-              <w:left w:val="single" w:color="#000000" w:sz="4"/>
-              <w:bottom w:val="single" w:color="#000000" w:sz="4"/>
-              <w:right w:val="single" w:color="#000000" w:sz="4"/>
-            </w:tcBorders>
-            <w:shd w:fill="FFFFFF"/>
-            <w:vAlign w:val="center"/>
-          </w:tcPr>
-          <w:p>
-            <w:pPr>
-              <w:pBdr/>
-              <w:spacing w:before="20" w:after="20"/>
-              <w:ind w:left="20" w:right="20"/>
-              <w:jc w:val="center"/>
-            </w:pPr>
-            <w:r>
-              <w:rPr>
-                <w:rFonts w:ascii="Times New Roman" w:hAnsi="Times New Roman" w:cs="Times New Roman"/>
-                <w:color w:val="000000"/>
-                <w:sz w:val="24"/>
-              </w:rPr>
-              <w:t xml:space="preserve"/>
-            </w:r>
-            <w:r>
-              <w:rPr>
-                <w:rFonts w:ascii="Times New Roman" w:hAnsi="Times New Roman" w:cs="Times New Roman"/>
-                <w:color w:val="000000"/>
-                <w:sz w:val="24"/>
-              </w:rPr>
-              <w:t xml:space="preserve">0.29</w:t>
-            </w:r>
-          </w:p>
-        </w:tc>
-        <w:tc>
-          <w:tcPr>
-            <w:tcBorders>
-              <w:top w:val="single" w:color="#000000" w:sz="4"/>
-              <w:left w:val="single" w:color="#000000" w:sz="4"/>
-              <w:bottom w:val="single" w:color="#000000" w:sz="4"/>
-              <w:right w:val="single" w:color="#000000" w:sz="4"/>
-            </w:tcBorders>
-            <w:shd w:fill="FFFFFF"/>
-            <w:vAlign w:val="center"/>
-          </w:tcPr>
-          <w:p>
-            <w:pPr>
-              <w:pBdr/>
-              <w:spacing w:before="20" w:after="20"/>
-              <w:ind w:left="20" w:right="20"/>
-              <w:jc w:val="center"/>
-            </w:pPr>
-            <w:r>
-              <w:rPr>
-                <w:rFonts w:ascii="Times New Roman" w:hAnsi="Times New Roman" w:cs="Times New Roman"/>
-                <w:color w:val="000000"/>
-                <w:sz w:val="24"/>
-              </w:rPr>
-              <w:t xml:space="preserve"/>
-            </w:r>
-            <w:r>
-              <w:rPr>
-                <w:rFonts w:ascii="Times New Roman" w:hAnsi="Times New Roman" w:cs="Times New Roman"/>
-                <w:color w:val="000000"/>
-                <w:sz w:val="24"/>
-              </w:rPr>
-              <w:t xml:space="preserve">0.35</w:t>
-            </w:r>
-          </w:p>
-        </w:tc>
-      </w:tr>
-      <w:tr>
-        <w:tc>
-          <w:tcPr>
-            <w:tcBorders>
-              <w:top w:val="single" w:color="#000000" w:sz="4"/>
-              <w:left w:val="single" w:color="#000000" w:sz="4"/>
-              <w:bottom w:val="single" w:color="#000000" w:sz="4"/>
-              <w:right w:val="single" w:color="#000000" w:sz="4"/>
-            </w:tcBorders>
-            <w:shd w:fill="FFFFFF"/>
-            <w:vAlign w:val="center"/>
-          </w:tcPr>
-          <w:p>
-            <w:pPr>
-              <w:pBdr/>
-              <w:spacing w:before="20" w:after="20"/>
-              <w:ind w:left="20" w:right="20"/>
-              <w:jc w:val="left"/>
-            </w:pPr>
-            <w:r>
-              <w:rPr>
-                <w:rFonts w:ascii="Times New Roman" w:hAnsi="Times New Roman" w:cs="Times New Roman"/>
-                <w:b w:val="true"/>
-                <w:color w:val="000000"/>
-                <w:sz w:val="24"/>
-              </w:rPr>
-              <w:t xml:space="preserve"/>
-            </w:r>
-            <w:r>
-              <w:rPr>
-                <w:rFonts w:ascii="Times New Roman" w:hAnsi="Times New Roman" w:cs="Times New Roman"/>
-                <w:b w:val="true"/>
-                <w:color w:val="000000"/>
-                <w:sz w:val="24"/>
-              </w:rPr>
-              <w:t xml:space="preserve">Compilance (scores)</w:t>
-            </w:r>
-          </w:p>
-        </w:tc>
-        <w:tc>
-          <w:tcPr>
-            <w:tcBorders>
-              <w:top w:val="single" w:color="#000000" w:sz="4"/>
-              <w:left w:val="single" w:color="#000000" w:sz="4"/>
-              <w:bottom w:val="single" w:color="#000000" w:sz="4"/>
-              <w:right w:val="single" w:color="#000000" w:sz="4"/>
-            </w:tcBorders>
-            <w:shd w:fill="FFFFFF"/>
-            <w:vAlign w:val="center"/>
-          </w:tcPr>
-          <w:p>
-            <w:pPr>
-              <w:pBdr/>
-              <w:spacing w:before="20" w:after="20"/>
-              <w:ind w:left="20" w:right="20"/>
-              <w:jc w:val="center"/>
-            </w:pPr>
-            <w:r>
-              <w:rPr>
-                <w:rFonts w:ascii="Times New Roman" w:hAnsi="Times New Roman" w:cs="Times New Roman"/>
-                <w:color w:val="000000"/>
-                <w:sz w:val="24"/>
-              </w:rPr>
-              <w:t xml:space="preserve"/>
-            </w:r>
-            <w:r>
-              <w:rPr>
-                <w:rFonts w:ascii="Times New Roman" w:hAnsi="Times New Roman" w:cs="Times New Roman"/>
-                <w:color w:val="000000"/>
-                <w:sz w:val="24"/>
-              </w:rPr>
-              <w:t xml:space="preserve">0.75</w:t>
-            </w:r>
-          </w:p>
-        </w:tc>
-        <w:tc>
-          <w:tcPr>
-            <w:tcBorders>
-              <w:top w:val="single" w:color="#000000" w:sz="4"/>
-              <w:left w:val="single" w:color="#000000" w:sz="4"/>
-              <w:bottom w:val="single" w:color="#000000" w:sz="4"/>
-              <w:right w:val="single" w:color="#000000" w:sz="4"/>
-            </w:tcBorders>
-            <w:shd w:fill="FFFFFF"/>
-            <w:vAlign w:val="center"/>
-          </w:tcPr>
-          <w:p>
-            <w:pPr>
-              <w:pBdr/>
-              <w:spacing w:before="20" w:after="20"/>
-              <w:ind w:left="20" w:right="20"/>
-              <w:jc w:val="center"/>
-            </w:pPr>
-            <w:r>
-              <w:rPr>
-                <w:rFonts w:ascii="Times New Roman" w:hAnsi="Times New Roman" w:cs="Times New Roman"/>
-                <w:color w:val="000000"/>
-                <w:sz w:val="24"/>
-              </w:rPr>
-              <w:t xml:space="preserve"/>
-            </w:r>
-            <w:r>
-              <w:rPr>
-                <w:rFonts w:ascii="Times New Roman" w:hAnsi="Times New Roman" w:cs="Times New Roman"/>
-                <w:color w:val="000000"/>
-                <w:sz w:val="24"/>
-              </w:rPr>
-              <w:t xml:space="preserve">0.31</w:t>
             </w:r>
           </w:p>
         </w:tc>

</xml_diff>

<commit_message>
changes in Fig 3 and 8
</commit_message>
<xml_diff>
--- a/Tables/Fig3_p_values.docx
+++ b/Tables/Fig3_p_values.docx
@@ -1,6 +1,6 @@
 
 <file path=word/document.xml><?xml version="1.0" encoding="utf-8"?>
-<w:document xmlns:w="http://schemas.openxmlformats.org/wordprocessingml/2006/main" xmlns:w15="http://schemas.microsoft.com/office/word/2012/wordml" xmlns:r="http://schemas.openxmlformats.org/officeDocument/2006/relationships" xmlns:m="http://schemas.openxmlformats.org/officeDocument/2006/math" xmlns:w14="http://schemas.microsoft.com/office/word/2010/wordml" xmlns:wp="http://schemas.openxmlformats.org/drawingml/2006/wordprocessingDrawing" xmlns:a="http://schemas.openxmlformats.org/drawingml/2006/main" xmlns:mc="http://schemas.openxmlformats.org/markup-compatibility/2006" xmlns:ns9="http://schemas.openxmlformats.org/schemaLibrary/2006/main" xmlns:wne="http://schemas.microsoft.com/office/word/2006/wordml" xmlns:c="http://schemas.openxmlformats.org/drawingml/2006/chart" xmlns:ns12="http://schemas.openxmlformats.org/drawingml/2006/chartDrawing" xmlns:dgm="http://schemas.openxmlformats.org/drawingml/2006/diagram" xmlns:pic="http://schemas.openxmlformats.org/drawingml/2006/picture" xmlns:xdr="http://schemas.openxmlformats.org/drawingml/2006/spreadsheetDrawing" xmlns:dsp="http://schemas.microsoft.com/office/drawing/2008/diagram" xmlns:v="urn:schemas-microsoft-com:vml" xmlns:o="urn:schemas-microsoft-com:office:office" xmlns:ns19="urn:schemas-microsoft-com:office:excel" xmlns:w10="urn:schemas-microsoft-com:office:word" xmlns:ns21="urn:schemas-microsoft-com:office:powerpoint" xmlns:ns23="http://schemas.microsoft.com/office/2006/coverPageProps" xmlns:odx="http://opendope.org/xpaths" xmlns:odc="http://opendope.org/conditions" xmlns:odq="http://opendope.org/questions" xmlns:oda="http://opendope.org/answers" xmlns:odi="http://opendope.org/components" xmlns:odgm="http://opendope.org/SmartArt/DataHierarchy" xmlns:ns30="http://schemas.openxmlformats.org/officeDocument/2006/bibliography" xmlns:ns31="http://schemas.openxmlformats.org/drawingml/2006/compatibility" xmlns:ns32="http://schemas.openxmlformats.org/drawingml/2006/lockedCanvas" mc:Ignorable="w14 w15">
+<w:document xmlns:w="http://schemas.openxmlformats.org/wordprocessingml/2006/main" xmlns:r="http://schemas.openxmlformats.org/officeDocument/2006/relationships" xmlns:w14="http://schemas.microsoft.com/office/word/2010/wordml" xmlns:wp="http://schemas.openxmlformats.org/drawingml/2006/wordprocessingDrawing" xmlns:a="http://schemas.openxmlformats.org/drawingml/2006/main" xmlns:m="http://schemas.openxmlformats.org/officeDocument/2006/math" xmlns:w15="http://schemas.microsoft.com/office/word/2012/wordml" xmlns:mc="http://schemas.openxmlformats.org/markup-compatibility/2006" xmlns:ns9="http://schemas.openxmlformats.org/schemaLibrary/2006/main" xmlns:wne="http://schemas.microsoft.com/office/word/2006/wordml" xmlns:c="http://schemas.openxmlformats.org/drawingml/2006/chart" xmlns:ns12="http://schemas.openxmlformats.org/drawingml/2006/chartDrawing" xmlns:dgm="http://schemas.openxmlformats.org/drawingml/2006/diagram" xmlns:pic="http://schemas.openxmlformats.org/drawingml/2006/picture" xmlns:xdr="http://schemas.openxmlformats.org/drawingml/2006/spreadsheetDrawing" xmlns:dsp="http://schemas.microsoft.com/office/drawing/2008/diagram" xmlns:ns17="urn:schemas-microsoft-com:office:excel" xmlns:o="urn:schemas-microsoft-com:office:office" xmlns:v="urn:schemas-microsoft-com:vml" xmlns:w10="urn:schemas-microsoft-com:office:word" xmlns:ns21="urn:schemas-microsoft-com:office:powerpoint" xmlns:ns23="http://schemas.microsoft.com/office/2006/coverPageProps" xmlns:odx="http://opendope.org/xpaths" xmlns:odc="http://opendope.org/conditions" xmlns:odq="http://opendope.org/questions" xmlns:oda="http://opendope.org/answers" xmlns:odi="http://opendope.org/components" xmlns:odgm="http://opendope.org/SmartArt/DataHierarchy" xmlns:ns30="http://schemas.openxmlformats.org/officeDocument/2006/bibliography" xmlns:ns31="http://schemas.openxmlformats.org/drawingml/2006/compatibility" xmlns:ns32="http://schemas.openxmlformats.org/drawingml/2006/lockedCanvas" mc:Ignorable="w14 w15">
   <w:body>
     <w:p>
       <w:pPr>
@@ -196,7 +196,7 @@
                 <w:color w:val="000000"/>
                 <w:sz w:val="24"/>
               </w:rPr>
-              <w:t xml:space="preserve">0.41</w:t>
+              <w:t xml:space="preserve">0.40</w:t>
             </w:r>
           </w:p>
         </w:tc>
@@ -232,7 +232,7 @@
                 <w:color w:val="000000"/>
                 <w:sz w:val="24"/>
               </w:rPr>
-              <w:t xml:space="preserve">0.17</w:t>
+              <w:t xml:space="preserve">0.24</w:t>
             </w:r>
           </w:p>
         </w:tc>
@@ -308,7 +308,7 @@
                 <w:color w:val="000000"/>
                 <w:sz w:val="24"/>
               </w:rPr>
-              <w:t xml:space="preserve">0.19</w:t>
+              <w:t xml:space="preserve">0.18</w:t>
             </w:r>
           </w:p>
         </w:tc>
@@ -344,7 +344,7 @@
                 <w:color w:val="000000"/>
                 <w:sz w:val="24"/>
               </w:rPr>
-              <w:t xml:space="preserve">&lt;0.01</w:t>
+              <w:t xml:space="preserve">0.01</w:t>
             </w:r>
           </w:p>
         </w:tc>
@@ -496,7 +496,7 @@
                 <w:color w:val="000000"/>
                 <w:sz w:val="24"/>
               </w:rPr>
-              <w:t xml:space="preserve">Technical Development (number per country)</w:t>
+              <w:t xml:space="preserve">Readiness</w:t>
             </w:r>
           </w:p>
         </w:tc>
@@ -532,7 +532,7 @@
                 <w:color w:val="000000"/>
                 <w:sz w:val="24"/>
               </w:rPr>
-              <w:t xml:space="preserve">0.28</w:t>
+              <w:t xml:space="preserve">0.08</w:t>
             </w:r>
           </w:p>
         </w:tc>
@@ -568,7 +568,7 @@
                 <w:color w:val="000000"/>
                 <w:sz w:val="24"/>
               </w:rPr>
-              <w:t xml:space="preserve">0.06</w:t>
+              <w:t xml:space="preserve">0.16</w:t>
             </w:r>
           </w:p>
         </w:tc>
@@ -608,7 +608,7 @@
                 <w:color w:val="000000"/>
                 <w:sz w:val="24"/>
               </w:rPr>
-              <w:t xml:space="preserve">Compilance (scores)</w:t>
+              <w:t xml:space="preserve">Vulnerability</w:t>
             </w:r>
           </w:p>
         </w:tc>
@@ -644,7 +644,7 @@
                 <w:color w:val="000000"/>
                 <w:sz w:val="24"/>
               </w:rPr>
-              <w:t xml:space="preserve">0.43</w:t>
+              <w:t xml:space="preserve">&lt;0.01</w:t>
             </w:r>
           </w:p>
         </w:tc>
@@ -680,231 +680,7 @@
                 <w:color w:val="000000"/>
                 <w:sz w:val="24"/>
               </w:rPr>
-              <w:t xml:space="preserve">0.30</w:t>
-            </w:r>
-          </w:p>
-        </w:tc>
-      </w:tr>
-      <w:tr>
-        <w:tc>
-          <w:tcPr>
-            <w:tcBorders>
-              <w:top w:val="single" w:color="#000000" w:sz="4"/>
-              <w:left w:val="single" w:color="#000000" w:sz="4"/>
-              <w:bottom w:val="single" w:color="#000000" w:sz="4"/>
-              <w:right w:val="single" w:color="#000000" w:sz="4"/>
-            </w:tcBorders>
-            <w:shd w:fill="FFFFFF"/>
-            <w:vAlign w:val="center"/>
-          </w:tcPr>
-          <w:p>
-            <w:pPr>
-              <w:pBdr/>
-              <w:spacing w:before="20" w:after="20"/>
-              <w:ind w:left="20" w:right="20"/>
-              <w:jc w:val="left"/>
-            </w:pPr>
-            <w:r>
-              <w:rPr>
-                <w:rFonts w:ascii="Times New Roman" w:hAnsi="Times New Roman" w:cs="Times New Roman"/>
-                <w:b w:val="true"/>
-                <w:color w:val="000000"/>
-                <w:sz w:val="24"/>
-              </w:rPr>
-              <w:t xml:space="preserve"/>
-            </w:r>
-            <w:r>
-              <w:rPr>
-                <w:rFonts w:ascii="Times New Roman" w:hAnsi="Times New Roman" w:cs="Times New Roman"/>
-                <w:b w:val="true"/>
-                <w:color w:val="000000"/>
-                <w:sz w:val="24"/>
-              </w:rPr>
-              <w:t xml:space="preserve">Readiness</w:t>
-            </w:r>
-          </w:p>
-        </w:tc>
-        <w:tc>
-          <w:tcPr>
-            <w:tcBorders>
-              <w:top w:val="single" w:color="#000000" w:sz="4"/>
-              <w:left w:val="single" w:color="#000000" w:sz="4"/>
-              <w:bottom w:val="single" w:color="#000000" w:sz="4"/>
-              <w:right w:val="single" w:color="#000000" w:sz="4"/>
-            </w:tcBorders>
-            <w:shd w:fill="FFFFFF"/>
-            <w:vAlign w:val="center"/>
-          </w:tcPr>
-          <w:p>
-            <w:pPr>
-              <w:pBdr/>
-              <w:spacing w:before="20" w:after="20"/>
-              <w:ind w:left="20" w:right="20"/>
-              <w:jc w:val="center"/>
-            </w:pPr>
-            <w:r>
-              <w:rPr>
-                <w:rFonts w:ascii="Times New Roman" w:hAnsi="Times New Roman" w:cs="Times New Roman"/>
-                <w:color w:val="000000"/>
-                <w:sz w:val="24"/>
-              </w:rPr>
-              <w:t xml:space="preserve"/>
-            </w:r>
-            <w:r>
-              <w:rPr>
-                <w:rFonts w:ascii="Times New Roman" w:hAnsi="Times New Roman" w:cs="Times New Roman"/>
-                <w:color w:val="000000"/>
-                <w:sz w:val="24"/>
-              </w:rPr>
-              <w:t xml:space="preserve">0.10</w:t>
-            </w:r>
-          </w:p>
-        </w:tc>
-        <w:tc>
-          <w:tcPr>
-            <w:tcBorders>
-              <w:top w:val="single" w:color="#000000" w:sz="4"/>
-              <w:left w:val="single" w:color="#000000" w:sz="4"/>
-              <w:bottom w:val="single" w:color="#000000" w:sz="4"/>
-              <w:right w:val="single" w:color="#000000" w:sz="4"/>
-            </w:tcBorders>
-            <w:shd w:fill="FFFFFF"/>
-            <w:vAlign w:val="center"/>
-          </w:tcPr>
-          <w:p>
-            <w:pPr>
-              <w:pBdr/>
-              <w:spacing w:before="20" w:after="20"/>
-              <w:ind w:left="20" w:right="20"/>
-              <w:jc w:val="center"/>
-            </w:pPr>
-            <w:r>
-              <w:rPr>
-                <w:rFonts w:ascii="Times New Roman" w:hAnsi="Times New Roman" w:cs="Times New Roman"/>
-                <w:color w:val="000000"/>
-                <w:sz w:val="24"/>
-              </w:rPr>
-              <w:t xml:space="preserve"/>
-            </w:r>
-            <w:r>
-              <w:rPr>
-                <w:rFonts w:ascii="Times New Roman" w:hAnsi="Times New Roman" w:cs="Times New Roman"/>
-                <w:color w:val="000000"/>
-                <w:sz w:val="24"/>
-              </w:rPr>
-              <w:t xml:space="preserve">0.11</w:t>
-            </w:r>
-          </w:p>
-        </w:tc>
-      </w:tr>
-      <w:tr>
-        <w:tc>
-          <w:tcPr>
-            <w:tcBorders>
-              <w:top w:val="single" w:color="#000000" w:sz="4"/>
-              <w:left w:val="single" w:color="#000000" w:sz="4"/>
-              <w:bottom w:val="single" w:color="#000000" w:sz="4"/>
-              <w:right w:val="single" w:color="#000000" w:sz="4"/>
-            </w:tcBorders>
-            <w:shd w:fill="FFFFFF"/>
-            <w:vAlign w:val="center"/>
-          </w:tcPr>
-          <w:p>
-            <w:pPr>
-              <w:pBdr/>
-              <w:spacing w:before="20" w:after="20"/>
-              <w:ind w:left="20" w:right="20"/>
-              <w:jc w:val="left"/>
-            </w:pPr>
-            <w:r>
-              <w:rPr>
-                <w:rFonts w:ascii="Times New Roman" w:hAnsi="Times New Roman" w:cs="Times New Roman"/>
-                <w:b w:val="true"/>
-                <w:color w:val="000000"/>
-                <w:sz w:val="24"/>
-              </w:rPr>
-              <w:t xml:space="preserve"/>
-            </w:r>
-            <w:r>
-              <w:rPr>
-                <w:rFonts w:ascii="Times New Roman" w:hAnsi="Times New Roman" w:cs="Times New Roman"/>
-                <w:b w:val="true"/>
-                <w:color w:val="000000"/>
-                <w:sz w:val="24"/>
-              </w:rPr>
-              <w:t xml:space="preserve">Vulnerability</w:t>
-            </w:r>
-          </w:p>
-        </w:tc>
-        <w:tc>
-          <w:tcPr>
-            <w:tcBorders>
-              <w:top w:val="single" w:color="#000000" w:sz="4"/>
-              <w:left w:val="single" w:color="#000000" w:sz="4"/>
-              <w:bottom w:val="single" w:color="#000000" w:sz="4"/>
-              <w:right w:val="single" w:color="#000000" w:sz="4"/>
-            </w:tcBorders>
-            <w:shd w:fill="FFFFFF"/>
-            <w:vAlign w:val="center"/>
-          </w:tcPr>
-          <w:p>
-            <w:pPr>
-              <w:pBdr/>
-              <w:spacing w:before="20" w:after="20"/>
-              <w:ind w:left="20" w:right="20"/>
-              <w:jc w:val="center"/>
-            </w:pPr>
-            <w:r>
-              <w:rPr>
-                <w:rFonts w:ascii="Times New Roman" w:hAnsi="Times New Roman" w:cs="Times New Roman"/>
-                <w:color w:val="000000"/>
-                <w:sz w:val="24"/>
-              </w:rPr>
-              <w:t xml:space="preserve"/>
-            </w:r>
-            <w:r>
-              <w:rPr>
-                <w:rFonts w:ascii="Times New Roman" w:hAnsi="Times New Roman" w:cs="Times New Roman"/>
-                <w:color w:val="000000"/>
-                <w:sz w:val="24"/>
-              </w:rPr>
               <w:t xml:space="preserve">0.01</w:t>
-            </w:r>
-          </w:p>
-        </w:tc>
-        <w:tc>
-          <w:tcPr>
-            <w:tcBorders>
-              <w:top w:val="single" w:color="#000000" w:sz="4"/>
-              <w:left w:val="single" w:color="#000000" w:sz="4"/>
-              <w:bottom w:val="single" w:color="#000000" w:sz="4"/>
-              <w:right w:val="single" w:color="#000000" w:sz="4"/>
-            </w:tcBorders>
-            <w:shd w:fill="FFFFFF"/>
-            <w:vAlign w:val="center"/>
-          </w:tcPr>
-          <w:p>
-            <w:pPr>
-              <w:pBdr/>
-              <w:spacing w:before="20" w:after="20"/>
-              <w:ind w:left="20" w:right="20"/>
-              <w:jc w:val="center"/>
-            </w:pPr>
-            <w:r>
-              <w:rPr>
-                <w:rFonts w:ascii="Times New Roman" w:hAnsi="Times New Roman" w:cs="Times New Roman"/>
-                <w:color w:val="000000"/>
-                <w:sz w:val="24"/>
-              </w:rPr>
-              <w:t xml:space="preserve"/>
-            </w:r>
-            <w:r>
-              <w:rPr>
-                <w:rFonts w:ascii="Times New Roman" w:hAnsi="Times New Roman" w:cs="Times New Roman"/>
-                <w:color w:val="000000"/>
-                <w:sz w:val="24"/>
-              </w:rPr>
-              <w:t xml:space="preserve">&lt;0.01</w:t>
             </w:r>
           </w:p>
         </w:tc>
@@ -1018,7 +794,7 @@
 </file>
 
 <file path=word/numbering.xml><?xml version="1.0" encoding="utf-8"?>
-<w:numbering xmlns:w="http://schemas.openxmlformats.org/wordprocessingml/2006/main" xmlns:w15="http://schemas.microsoft.com/office/word/2012/wordml" xmlns:r="http://schemas.openxmlformats.org/officeDocument/2006/relationships" xmlns:m="http://schemas.openxmlformats.org/officeDocument/2006/math" xmlns:w14="http://schemas.microsoft.com/office/word/2010/wordml" xmlns:wp="http://schemas.openxmlformats.org/drawingml/2006/wordprocessingDrawing" xmlns:a="http://schemas.openxmlformats.org/drawingml/2006/main" xmlns:mc="http://schemas.openxmlformats.org/markup-compatibility/2006" xmlns:ns9="http://schemas.openxmlformats.org/schemaLibrary/2006/main" xmlns:wne="http://schemas.microsoft.com/office/word/2006/wordml" xmlns:c="http://schemas.openxmlformats.org/drawingml/2006/chart" xmlns:ns12="http://schemas.openxmlformats.org/drawingml/2006/chartDrawing" xmlns:dgm="http://schemas.openxmlformats.org/drawingml/2006/diagram" xmlns:pic="http://schemas.openxmlformats.org/drawingml/2006/picture" xmlns:xdr="http://schemas.openxmlformats.org/drawingml/2006/spreadsheetDrawing" xmlns:dsp="http://schemas.microsoft.com/office/drawing/2008/diagram" xmlns:v="urn:schemas-microsoft-com:vml" xmlns:o="urn:schemas-microsoft-com:office:office" xmlns:ns19="urn:schemas-microsoft-com:office:excel" xmlns:w10="urn:schemas-microsoft-com:office:word" xmlns:ns21="urn:schemas-microsoft-com:office:powerpoint" xmlns:ns23="http://schemas.microsoft.com/office/2006/coverPageProps" xmlns:odx="http://opendope.org/xpaths" xmlns:odc="http://opendope.org/conditions" xmlns:odq="http://opendope.org/questions" xmlns:oda="http://opendope.org/answers" xmlns:odi="http://opendope.org/components" xmlns:odgm="http://opendope.org/SmartArt/DataHierarchy" xmlns:ns30="http://schemas.openxmlformats.org/officeDocument/2006/bibliography" xmlns:ns31="http://schemas.openxmlformats.org/drawingml/2006/compatibility" xmlns:ns32="http://schemas.openxmlformats.org/drawingml/2006/lockedCanvas">
+<w:numbering xmlns:w="http://schemas.openxmlformats.org/wordprocessingml/2006/main" xmlns:r="http://schemas.openxmlformats.org/officeDocument/2006/relationships" xmlns:w14="http://schemas.microsoft.com/office/word/2010/wordml" xmlns:wp="http://schemas.openxmlformats.org/drawingml/2006/wordprocessingDrawing" xmlns:a="http://schemas.openxmlformats.org/drawingml/2006/main" xmlns:m="http://schemas.openxmlformats.org/officeDocument/2006/math" xmlns:w15="http://schemas.microsoft.com/office/word/2012/wordml" xmlns:mc="http://schemas.openxmlformats.org/markup-compatibility/2006" xmlns:ns9="http://schemas.openxmlformats.org/schemaLibrary/2006/main" xmlns:wne="http://schemas.microsoft.com/office/word/2006/wordml" xmlns:c="http://schemas.openxmlformats.org/drawingml/2006/chart" xmlns:ns12="http://schemas.openxmlformats.org/drawingml/2006/chartDrawing" xmlns:dgm="http://schemas.openxmlformats.org/drawingml/2006/diagram" xmlns:pic="http://schemas.openxmlformats.org/drawingml/2006/picture" xmlns:xdr="http://schemas.openxmlformats.org/drawingml/2006/spreadsheetDrawing" xmlns:dsp="http://schemas.microsoft.com/office/drawing/2008/diagram" xmlns:ns17="urn:schemas-microsoft-com:office:excel" xmlns:o="urn:schemas-microsoft-com:office:office" xmlns:v="urn:schemas-microsoft-com:vml" xmlns:w10="urn:schemas-microsoft-com:office:word" xmlns:ns21="urn:schemas-microsoft-com:office:powerpoint" xmlns:ns23="http://schemas.microsoft.com/office/2006/coverPageProps" xmlns:odx="http://opendope.org/xpaths" xmlns:odc="http://opendope.org/conditions" xmlns:odq="http://opendope.org/questions" xmlns:oda="http://opendope.org/answers" xmlns:odi="http://opendope.org/components" xmlns:odgm="http://opendope.org/SmartArt/DataHierarchy" xmlns:ns30="http://schemas.openxmlformats.org/officeDocument/2006/bibliography" xmlns:ns31="http://schemas.openxmlformats.org/drawingml/2006/compatibility" xmlns:ns32="http://schemas.openxmlformats.org/drawingml/2006/lockedCanvas">
   <w:abstractNum w:abstractNumId="0">
     <w:nsid w:val="1482775B"/>
     <w:multiLevelType w:val="multilevel"/>
@@ -1668,7 +1444,7 @@
 </file>
 
 <file path=word/styles.xml><?xml version="1.0" encoding="utf-8"?>
-<w:styles xmlns:w="http://schemas.openxmlformats.org/wordprocessingml/2006/main" xmlns:w15="http://schemas.microsoft.com/office/word/2012/wordml" xmlns:r="http://schemas.openxmlformats.org/officeDocument/2006/relationships" xmlns:m="http://schemas.openxmlformats.org/officeDocument/2006/math" xmlns:w14="http://schemas.microsoft.com/office/word/2010/wordml" xmlns:wp="http://schemas.openxmlformats.org/drawingml/2006/wordprocessingDrawing" xmlns:a="http://schemas.openxmlformats.org/drawingml/2006/main" xmlns:mc="http://schemas.openxmlformats.org/markup-compatibility/2006" xmlns:ns9="http://schemas.openxmlformats.org/schemaLibrary/2006/main" xmlns:wne="http://schemas.microsoft.com/office/word/2006/wordml" xmlns:c="http://schemas.openxmlformats.org/drawingml/2006/chart" xmlns:ns12="http://schemas.openxmlformats.org/drawingml/2006/chartDrawing" xmlns:dgm="http://schemas.openxmlformats.org/drawingml/2006/diagram" xmlns:pic="http://schemas.openxmlformats.org/drawingml/2006/picture" xmlns:xdr="http://schemas.openxmlformats.org/drawingml/2006/spreadsheetDrawing" xmlns:dsp="http://schemas.microsoft.com/office/drawing/2008/diagram" xmlns:v="urn:schemas-microsoft-com:vml" xmlns:o="urn:schemas-microsoft-com:office:office" xmlns:ns19="urn:schemas-microsoft-com:office:excel" xmlns:w10="urn:schemas-microsoft-com:office:word" xmlns:ns21="urn:schemas-microsoft-com:office:powerpoint" xmlns:ns23="http://schemas.microsoft.com/office/2006/coverPageProps" xmlns:odx="http://opendope.org/xpaths" xmlns:odc="http://opendope.org/conditions" xmlns:odq="http://opendope.org/questions" xmlns:oda="http://opendope.org/answers" xmlns:odi="http://opendope.org/components" xmlns:odgm="http://opendope.org/SmartArt/DataHierarchy" xmlns:ns30="http://schemas.openxmlformats.org/officeDocument/2006/bibliography" xmlns:ns31="http://schemas.openxmlformats.org/drawingml/2006/compatibility" xmlns:ns32="http://schemas.openxmlformats.org/drawingml/2006/lockedCanvas">
+<w:styles xmlns:w="http://schemas.openxmlformats.org/wordprocessingml/2006/main" xmlns:r="http://schemas.openxmlformats.org/officeDocument/2006/relationships" xmlns:w14="http://schemas.microsoft.com/office/word/2010/wordml" xmlns:wp="http://schemas.openxmlformats.org/drawingml/2006/wordprocessingDrawing" xmlns:a="http://schemas.openxmlformats.org/drawingml/2006/main" xmlns:m="http://schemas.openxmlformats.org/officeDocument/2006/math" xmlns:w15="http://schemas.microsoft.com/office/word/2012/wordml" xmlns:mc="http://schemas.openxmlformats.org/markup-compatibility/2006" xmlns:ns9="http://schemas.openxmlformats.org/schemaLibrary/2006/main" xmlns:wne="http://schemas.microsoft.com/office/word/2006/wordml" xmlns:c="http://schemas.openxmlformats.org/drawingml/2006/chart" xmlns:ns12="http://schemas.openxmlformats.org/drawingml/2006/chartDrawing" xmlns:dgm="http://schemas.openxmlformats.org/drawingml/2006/diagram" xmlns:pic="http://schemas.openxmlformats.org/drawingml/2006/picture" xmlns:xdr="http://schemas.openxmlformats.org/drawingml/2006/spreadsheetDrawing" xmlns:dsp="http://schemas.microsoft.com/office/drawing/2008/diagram" xmlns:ns17="urn:schemas-microsoft-com:office:excel" xmlns:o="urn:schemas-microsoft-com:office:office" xmlns:v="urn:schemas-microsoft-com:vml" xmlns:w10="urn:schemas-microsoft-com:office:word" xmlns:ns21="urn:schemas-microsoft-com:office:powerpoint" xmlns:ns23="http://schemas.microsoft.com/office/2006/coverPageProps" xmlns:odx="http://opendope.org/xpaths" xmlns:odc="http://opendope.org/conditions" xmlns:odq="http://opendope.org/questions" xmlns:oda="http://opendope.org/answers" xmlns:odi="http://opendope.org/components" xmlns:odgm="http://opendope.org/SmartArt/DataHierarchy" xmlns:ns30="http://schemas.openxmlformats.org/officeDocument/2006/bibliography" xmlns:ns31="http://schemas.openxmlformats.org/drawingml/2006/compatibility" xmlns:ns32="http://schemas.openxmlformats.org/drawingml/2006/lockedCanvas">
   <w:docDefaults>
     <w:rPrDefault>
       <w:rPr>

</xml_diff>

<commit_message>
Figures with Above Advice added to QUOTAS
</commit_message>
<xml_diff>
--- a/Tables/Fig3_p_values.docx
+++ b/Tables/Fig3_p_values.docx
@@ -1,6 +1,6 @@
 
 <file path=word/document.xml><?xml version="1.0" encoding="utf-8"?>
-<w:document xmlns:w="http://schemas.openxmlformats.org/wordprocessingml/2006/main" xmlns:r="http://schemas.openxmlformats.org/officeDocument/2006/relationships" xmlns:w14="http://schemas.microsoft.com/office/word/2010/wordml" xmlns:wp="http://schemas.openxmlformats.org/drawingml/2006/wordprocessingDrawing" xmlns:a="http://schemas.openxmlformats.org/drawingml/2006/main" xmlns:m="http://schemas.openxmlformats.org/officeDocument/2006/math" xmlns:w15="http://schemas.microsoft.com/office/word/2012/wordml" xmlns:mc="http://schemas.openxmlformats.org/markup-compatibility/2006" xmlns:ns9="http://schemas.openxmlformats.org/schemaLibrary/2006/main" xmlns:wne="http://schemas.microsoft.com/office/word/2006/wordml" xmlns:c="http://schemas.openxmlformats.org/drawingml/2006/chart" xmlns:ns12="http://schemas.openxmlformats.org/drawingml/2006/chartDrawing" xmlns:dgm="http://schemas.openxmlformats.org/drawingml/2006/diagram" xmlns:pic="http://schemas.openxmlformats.org/drawingml/2006/picture" xmlns:xdr="http://schemas.openxmlformats.org/drawingml/2006/spreadsheetDrawing" xmlns:dsp="http://schemas.microsoft.com/office/drawing/2008/diagram" xmlns:ns17="urn:schemas-microsoft-com:office:excel" xmlns:o="urn:schemas-microsoft-com:office:office" xmlns:v="urn:schemas-microsoft-com:vml" xmlns:w10="urn:schemas-microsoft-com:office:word" xmlns:ns21="urn:schemas-microsoft-com:office:powerpoint" xmlns:ns23="http://schemas.microsoft.com/office/2006/coverPageProps" xmlns:odx="http://opendope.org/xpaths" xmlns:odc="http://opendope.org/conditions" xmlns:odq="http://opendope.org/questions" xmlns:oda="http://opendope.org/answers" xmlns:odi="http://opendope.org/components" xmlns:odgm="http://opendope.org/SmartArt/DataHierarchy" xmlns:ns30="http://schemas.openxmlformats.org/officeDocument/2006/bibliography" xmlns:ns31="http://schemas.openxmlformats.org/drawingml/2006/compatibility" xmlns:ns32="http://schemas.openxmlformats.org/drawingml/2006/lockedCanvas" mc:Ignorable="w14 w15">
+<w:document xmlns:w="http://schemas.openxmlformats.org/wordprocessingml/2006/main" xmlns:m="http://schemas.openxmlformats.org/officeDocument/2006/math" xmlns:w15="http://schemas.microsoft.com/office/word/2012/wordml" xmlns:w14="http://schemas.microsoft.com/office/word/2010/wordml" xmlns:r="http://schemas.openxmlformats.org/officeDocument/2006/relationships" xmlns:wp="http://schemas.openxmlformats.org/drawingml/2006/wordprocessingDrawing" xmlns:a="http://schemas.openxmlformats.org/drawingml/2006/main" xmlns:mc="http://schemas.openxmlformats.org/markup-compatibility/2006" xmlns:ns9="http://schemas.openxmlformats.org/schemaLibrary/2006/main" xmlns:wne="http://schemas.microsoft.com/office/word/2006/wordml" xmlns:c="http://schemas.openxmlformats.org/drawingml/2006/chart" xmlns:ns12="http://schemas.openxmlformats.org/drawingml/2006/chartDrawing" xmlns:dgm="http://schemas.openxmlformats.org/drawingml/2006/diagram" xmlns:pic="http://schemas.openxmlformats.org/drawingml/2006/picture" xmlns:xdr="http://schemas.openxmlformats.org/drawingml/2006/spreadsheetDrawing" xmlns:dsp="http://schemas.microsoft.com/office/drawing/2008/diagram" xmlns:ns17="urn:schemas-microsoft-com:office:excel" xmlns:o="urn:schemas-microsoft-com:office:office" xmlns:v="urn:schemas-microsoft-com:vml" xmlns:w10="urn:schemas-microsoft-com:office:word" xmlns:ns21="urn:schemas-microsoft-com:office:powerpoint" xmlns:ns23="http://schemas.microsoft.com/office/2006/coverPageProps" xmlns:odx="http://opendope.org/xpaths" xmlns:odc="http://opendope.org/conditions" xmlns:odq="http://opendope.org/questions" xmlns:oda="http://opendope.org/answers" xmlns:odi="http://opendope.org/components" xmlns:odgm="http://opendope.org/SmartArt/DataHierarchy" xmlns:ns30="http://schemas.openxmlformats.org/officeDocument/2006/bibliography" xmlns:ns31="http://schemas.openxmlformats.org/drawingml/2006/compatibility" xmlns:ns32="http://schemas.openxmlformats.org/drawingml/2006/lockedCanvas" mc:Ignorable="w14 w15">
   <w:body>
     <w:p>
       <w:pPr>
@@ -232,7 +232,7 @@
                 <w:color w:val="000000"/>
                 <w:sz w:val="24"/>
               </w:rPr>
-              <w:t xml:space="preserve">0.24</w:t>
+              <w:t xml:space="preserve">0.20</w:t>
             </w:r>
           </w:p>
         </w:tc>
@@ -308,7 +308,7 @@
                 <w:color w:val="000000"/>
                 <w:sz w:val="24"/>
               </w:rPr>
-              <w:t xml:space="preserve">0.18</w:t>
+              <w:t xml:space="preserve">0.16</w:t>
             </w:r>
           </w:p>
         </w:tc>
@@ -420,7 +420,7 @@
                 <w:color w:val="000000"/>
                 <w:sz w:val="24"/>
               </w:rPr>
-              <w:t xml:space="preserve">0.79</w:t>
+              <w:t xml:space="preserve">0.76</w:t>
             </w:r>
           </w:p>
         </w:tc>
@@ -456,7 +456,7 @@
                 <w:color w:val="000000"/>
                 <w:sz w:val="24"/>
               </w:rPr>
-              <w:t xml:space="preserve">0.97</w:t>
+              <w:t xml:space="preserve">0.96</w:t>
             </w:r>
           </w:p>
         </w:tc>
@@ -532,7 +532,7 @@
                 <w:color w:val="000000"/>
                 <w:sz w:val="24"/>
               </w:rPr>
-              <w:t xml:space="preserve">0.08</w:t>
+              <w:t xml:space="preserve">0.10</w:t>
             </w:r>
           </w:p>
         </w:tc>
@@ -568,7 +568,7 @@
                 <w:color w:val="000000"/>
                 <w:sz w:val="24"/>
               </w:rPr>
-              <w:t xml:space="preserve">0.16</w:t>
+              <w:t xml:space="preserve">0.11</w:t>
             </w:r>
           </w:p>
         </w:tc>
@@ -794,7 +794,7 @@
 </file>
 
 <file path=word/numbering.xml><?xml version="1.0" encoding="utf-8"?>
-<w:numbering xmlns:w="http://schemas.openxmlformats.org/wordprocessingml/2006/main" xmlns:r="http://schemas.openxmlformats.org/officeDocument/2006/relationships" xmlns:w14="http://schemas.microsoft.com/office/word/2010/wordml" xmlns:wp="http://schemas.openxmlformats.org/drawingml/2006/wordprocessingDrawing" xmlns:a="http://schemas.openxmlformats.org/drawingml/2006/main" xmlns:m="http://schemas.openxmlformats.org/officeDocument/2006/math" xmlns:w15="http://schemas.microsoft.com/office/word/2012/wordml" xmlns:mc="http://schemas.openxmlformats.org/markup-compatibility/2006" xmlns:ns9="http://schemas.openxmlformats.org/schemaLibrary/2006/main" xmlns:wne="http://schemas.microsoft.com/office/word/2006/wordml" xmlns:c="http://schemas.openxmlformats.org/drawingml/2006/chart" xmlns:ns12="http://schemas.openxmlformats.org/drawingml/2006/chartDrawing" xmlns:dgm="http://schemas.openxmlformats.org/drawingml/2006/diagram" xmlns:pic="http://schemas.openxmlformats.org/drawingml/2006/picture" xmlns:xdr="http://schemas.openxmlformats.org/drawingml/2006/spreadsheetDrawing" xmlns:dsp="http://schemas.microsoft.com/office/drawing/2008/diagram" xmlns:ns17="urn:schemas-microsoft-com:office:excel" xmlns:o="urn:schemas-microsoft-com:office:office" xmlns:v="urn:schemas-microsoft-com:vml" xmlns:w10="urn:schemas-microsoft-com:office:word" xmlns:ns21="urn:schemas-microsoft-com:office:powerpoint" xmlns:ns23="http://schemas.microsoft.com/office/2006/coverPageProps" xmlns:odx="http://opendope.org/xpaths" xmlns:odc="http://opendope.org/conditions" xmlns:odq="http://opendope.org/questions" xmlns:oda="http://opendope.org/answers" xmlns:odi="http://opendope.org/components" xmlns:odgm="http://opendope.org/SmartArt/DataHierarchy" xmlns:ns30="http://schemas.openxmlformats.org/officeDocument/2006/bibliography" xmlns:ns31="http://schemas.openxmlformats.org/drawingml/2006/compatibility" xmlns:ns32="http://schemas.openxmlformats.org/drawingml/2006/lockedCanvas">
+<w:numbering xmlns:w="http://schemas.openxmlformats.org/wordprocessingml/2006/main" xmlns:m="http://schemas.openxmlformats.org/officeDocument/2006/math" xmlns:w15="http://schemas.microsoft.com/office/word/2012/wordml" xmlns:w14="http://schemas.microsoft.com/office/word/2010/wordml" xmlns:r="http://schemas.openxmlformats.org/officeDocument/2006/relationships" xmlns:wp="http://schemas.openxmlformats.org/drawingml/2006/wordprocessingDrawing" xmlns:a="http://schemas.openxmlformats.org/drawingml/2006/main" xmlns:mc="http://schemas.openxmlformats.org/markup-compatibility/2006" xmlns:ns9="http://schemas.openxmlformats.org/schemaLibrary/2006/main" xmlns:wne="http://schemas.microsoft.com/office/word/2006/wordml" xmlns:c="http://schemas.openxmlformats.org/drawingml/2006/chart" xmlns:ns12="http://schemas.openxmlformats.org/drawingml/2006/chartDrawing" xmlns:dgm="http://schemas.openxmlformats.org/drawingml/2006/diagram" xmlns:pic="http://schemas.openxmlformats.org/drawingml/2006/picture" xmlns:xdr="http://schemas.openxmlformats.org/drawingml/2006/spreadsheetDrawing" xmlns:dsp="http://schemas.microsoft.com/office/drawing/2008/diagram" xmlns:ns17="urn:schemas-microsoft-com:office:excel" xmlns:o="urn:schemas-microsoft-com:office:office" xmlns:v="urn:schemas-microsoft-com:vml" xmlns:w10="urn:schemas-microsoft-com:office:word" xmlns:ns21="urn:schemas-microsoft-com:office:powerpoint" xmlns:ns23="http://schemas.microsoft.com/office/2006/coverPageProps" xmlns:odx="http://opendope.org/xpaths" xmlns:odc="http://opendope.org/conditions" xmlns:odq="http://opendope.org/questions" xmlns:oda="http://opendope.org/answers" xmlns:odi="http://opendope.org/components" xmlns:odgm="http://opendope.org/SmartArt/DataHierarchy" xmlns:ns30="http://schemas.openxmlformats.org/officeDocument/2006/bibliography" xmlns:ns31="http://schemas.openxmlformats.org/drawingml/2006/compatibility" xmlns:ns32="http://schemas.openxmlformats.org/drawingml/2006/lockedCanvas">
   <w:abstractNum w:abstractNumId="0">
     <w:nsid w:val="1482775B"/>
     <w:multiLevelType w:val="multilevel"/>
@@ -1444,7 +1444,7 @@
 </file>
 
 <file path=word/styles.xml><?xml version="1.0" encoding="utf-8"?>
-<w:styles xmlns:w="http://schemas.openxmlformats.org/wordprocessingml/2006/main" xmlns:r="http://schemas.openxmlformats.org/officeDocument/2006/relationships" xmlns:w14="http://schemas.microsoft.com/office/word/2010/wordml" xmlns:wp="http://schemas.openxmlformats.org/drawingml/2006/wordprocessingDrawing" xmlns:a="http://schemas.openxmlformats.org/drawingml/2006/main" xmlns:m="http://schemas.openxmlformats.org/officeDocument/2006/math" xmlns:w15="http://schemas.microsoft.com/office/word/2012/wordml" xmlns:mc="http://schemas.openxmlformats.org/markup-compatibility/2006" xmlns:ns9="http://schemas.openxmlformats.org/schemaLibrary/2006/main" xmlns:wne="http://schemas.microsoft.com/office/word/2006/wordml" xmlns:c="http://schemas.openxmlformats.org/drawingml/2006/chart" xmlns:ns12="http://schemas.openxmlformats.org/drawingml/2006/chartDrawing" xmlns:dgm="http://schemas.openxmlformats.org/drawingml/2006/diagram" xmlns:pic="http://schemas.openxmlformats.org/drawingml/2006/picture" xmlns:xdr="http://schemas.openxmlformats.org/drawingml/2006/spreadsheetDrawing" xmlns:dsp="http://schemas.microsoft.com/office/drawing/2008/diagram" xmlns:ns17="urn:schemas-microsoft-com:office:excel" xmlns:o="urn:schemas-microsoft-com:office:office" xmlns:v="urn:schemas-microsoft-com:vml" xmlns:w10="urn:schemas-microsoft-com:office:word" xmlns:ns21="urn:schemas-microsoft-com:office:powerpoint" xmlns:ns23="http://schemas.microsoft.com/office/2006/coverPageProps" xmlns:odx="http://opendope.org/xpaths" xmlns:odc="http://opendope.org/conditions" xmlns:odq="http://opendope.org/questions" xmlns:oda="http://opendope.org/answers" xmlns:odi="http://opendope.org/components" xmlns:odgm="http://opendope.org/SmartArt/DataHierarchy" xmlns:ns30="http://schemas.openxmlformats.org/officeDocument/2006/bibliography" xmlns:ns31="http://schemas.openxmlformats.org/drawingml/2006/compatibility" xmlns:ns32="http://schemas.openxmlformats.org/drawingml/2006/lockedCanvas">
+<w:styles xmlns:w="http://schemas.openxmlformats.org/wordprocessingml/2006/main" xmlns:m="http://schemas.openxmlformats.org/officeDocument/2006/math" xmlns:w15="http://schemas.microsoft.com/office/word/2012/wordml" xmlns:w14="http://schemas.microsoft.com/office/word/2010/wordml" xmlns:r="http://schemas.openxmlformats.org/officeDocument/2006/relationships" xmlns:wp="http://schemas.openxmlformats.org/drawingml/2006/wordprocessingDrawing" xmlns:a="http://schemas.openxmlformats.org/drawingml/2006/main" xmlns:mc="http://schemas.openxmlformats.org/markup-compatibility/2006" xmlns:ns9="http://schemas.openxmlformats.org/schemaLibrary/2006/main" xmlns:wne="http://schemas.microsoft.com/office/word/2006/wordml" xmlns:c="http://schemas.openxmlformats.org/drawingml/2006/chart" xmlns:ns12="http://schemas.openxmlformats.org/drawingml/2006/chartDrawing" xmlns:dgm="http://schemas.openxmlformats.org/drawingml/2006/diagram" xmlns:pic="http://schemas.openxmlformats.org/drawingml/2006/picture" xmlns:xdr="http://schemas.openxmlformats.org/drawingml/2006/spreadsheetDrawing" xmlns:dsp="http://schemas.microsoft.com/office/drawing/2008/diagram" xmlns:ns17="urn:schemas-microsoft-com:office:excel" xmlns:o="urn:schemas-microsoft-com:office:office" xmlns:v="urn:schemas-microsoft-com:vml" xmlns:w10="urn:schemas-microsoft-com:office:word" xmlns:ns21="urn:schemas-microsoft-com:office:powerpoint" xmlns:ns23="http://schemas.microsoft.com/office/2006/coverPageProps" xmlns:odx="http://opendope.org/xpaths" xmlns:odc="http://opendope.org/conditions" xmlns:odq="http://opendope.org/questions" xmlns:oda="http://opendope.org/answers" xmlns:odi="http://opendope.org/components" xmlns:odgm="http://opendope.org/SmartArt/DataHierarchy" xmlns:ns30="http://schemas.openxmlformats.org/officeDocument/2006/bibliography" xmlns:ns31="http://schemas.openxmlformats.org/drawingml/2006/compatibility" xmlns:ns32="http://schemas.openxmlformats.org/drawingml/2006/lockedCanvas">
   <w:docDefaults>
     <w:rPrDefault>
       <w:rPr>

</xml_diff>

<commit_message>
Removed factors and indexes for countries not dependent on a species.
</commit_message>
<xml_diff>
--- a/Tables/Fig3_p_values.docx
+++ b/Tables/Fig3_p_values.docx
@@ -1,6 +1,6 @@
 
 <file path=word/document.xml><?xml version="1.0" encoding="utf-8"?>
-<w:document xmlns:w="http://schemas.openxmlformats.org/wordprocessingml/2006/main" xmlns:r="http://schemas.openxmlformats.org/officeDocument/2006/relationships" xmlns:w14="http://schemas.microsoft.com/office/word/2010/wordml" xmlns:wp="http://schemas.openxmlformats.org/drawingml/2006/wordprocessingDrawing" xmlns:a="http://schemas.openxmlformats.org/drawingml/2006/main" xmlns:m="http://schemas.openxmlformats.org/officeDocument/2006/math" xmlns:w15="http://schemas.microsoft.com/office/word/2012/wordml" xmlns:mc="http://schemas.openxmlformats.org/markup-compatibility/2006" xmlns:ns9="http://schemas.openxmlformats.org/schemaLibrary/2006/main" xmlns:wne="http://schemas.microsoft.com/office/word/2006/wordml" xmlns:c="http://schemas.openxmlformats.org/drawingml/2006/chart" xmlns:ns12="http://schemas.openxmlformats.org/drawingml/2006/chartDrawing" xmlns:dgm="http://schemas.openxmlformats.org/drawingml/2006/diagram" xmlns:pic="http://schemas.openxmlformats.org/drawingml/2006/picture" xmlns:xdr="http://schemas.openxmlformats.org/drawingml/2006/spreadsheetDrawing" xmlns:dsp="http://schemas.microsoft.com/office/drawing/2008/diagram" xmlns:ns17="urn:schemas-microsoft-com:office:excel" xmlns:o="urn:schemas-microsoft-com:office:office" xmlns:v="urn:schemas-microsoft-com:vml" xmlns:w10="urn:schemas-microsoft-com:office:word" xmlns:ns21="urn:schemas-microsoft-com:office:powerpoint" xmlns:ns23="http://schemas.microsoft.com/office/2006/coverPageProps" xmlns:odx="http://opendope.org/xpaths" xmlns:odc="http://opendope.org/conditions" xmlns:odq="http://opendope.org/questions" xmlns:oda="http://opendope.org/answers" xmlns:odi="http://opendope.org/components" xmlns:odgm="http://opendope.org/SmartArt/DataHierarchy" xmlns:ns30="http://schemas.openxmlformats.org/officeDocument/2006/bibliography" xmlns:ns31="http://schemas.openxmlformats.org/drawingml/2006/compatibility" xmlns:ns32="http://schemas.openxmlformats.org/drawingml/2006/lockedCanvas" mc:Ignorable="w14 w15">
+<w:document xmlns:w="http://schemas.openxmlformats.org/wordprocessingml/2006/main" xmlns:w15="http://schemas.microsoft.com/office/word/2012/wordml" xmlns:r="http://schemas.openxmlformats.org/officeDocument/2006/relationships" xmlns:m="http://schemas.openxmlformats.org/officeDocument/2006/math" xmlns:w14="http://schemas.microsoft.com/office/word/2010/wordml" xmlns:wp="http://schemas.openxmlformats.org/drawingml/2006/wordprocessingDrawing" xmlns:a="http://schemas.openxmlformats.org/drawingml/2006/main" xmlns:ns8="http://schemas.openxmlformats.org/schemaLibrary/2006/main" xmlns:mc="http://schemas.openxmlformats.org/markup-compatibility/2006" xmlns:wne="http://schemas.microsoft.com/office/word/2006/wordml" xmlns:c="http://schemas.openxmlformats.org/drawingml/2006/chart" xmlns:ns12="http://schemas.openxmlformats.org/drawingml/2006/chartDrawing" xmlns:dgm="http://schemas.openxmlformats.org/drawingml/2006/diagram" xmlns:pic="http://schemas.openxmlformats.org/drawingml/2006/picture" xmlns:xdr="http://schemas.openxmlformats.org/drawingml/2006/spreadsheetDrawing" xmlns:dsp="http://schemas.microsoft.com/office/drawing/2008/diagram" xmlns:o="urn:schemas-microsoft-com:office:office" xmlns:v="urn:schemas-microsoft-com:vml" xmlns:ns19="urn:schemas-microsoft-com:office:excel" xmlns:w10="urn:schemas-microsoft-com:office:word" xmlns:ns21="urn:schemas-microsoft-com:office:powerpoint" xmlns:ns23="http://schemas.microsoft.com/office/2006/coverPageProps" xmlns:odx="http://opendope.org/xpaths" xmlns:odc="http://opendope.org/conditions" xmlns:odq="http://opendope.org/questions" xmlns:oda="http://opendope.org/answers" xmlns:odi="http://opendope.org/components" xmlns:odgm="http://opendope.org/SmartArt/DataHierarchy" xmlns:ns30="http://schemas.openxmlformats.org/officeDocument/2006/bibliography" xmlns:ns31="http://schemas.openxmlformats.org/drawingml/2006/compatibility" xmlns:ns32="http://schemas.openxmlformats.org/drawingml/2006/lockedCanvas" mc:Ignorable="w14 w15">
   <w:body>
     <w:p>
       <w:pPr>
@@ -196,7 +196,7 @@
                 <w:color w:val="000000"/>
                 <w:sz w:val="24"/>
               </w:rPr>
-              <w:t xml:space="preserve">0.93</w:t>
+              <w:t xml:space="preserve">0.62</w:t>
             </w:r>
           </w:p>
         </w:tc>
@@ -232,7 +232,7 @@
                 <w:color w:val="000000"/>
                 <w:sz w:val="24"/>
               </w:rPr>
-              <w:t xml:space="preserve">0.45</w:t>
+              <w:t xml:space="preserve">0.98</w:t>
             </w:r>
           </w:p>
         </w:tc>
@@ -308,7 +308,7 @@
                 <w:color w:val="000000"/>
                 <w:sz w:val="24"/>
               </w:rPr>
-              <w:t xml:space="preserve">0.27</w:t>
+              <w:t xml:space="preserve">0.22</w:t>
             </w:r>
           </w:p>
         </w:tc>
@@ -344,7 +344,7 @@
                 <w:color w:val="000000"/>
                 <w:sz w:val="24"/>
               </w:rPr>
-              <w:t xml:space="preserve">0.02</w:t>
+              <w:t xml:space="preserve">0.59</w:t>
             </w:r>
           </w:p>
         </w:tc>
@@ -420,7 +420,7 @@
                 <w:color w:val="000000"/>
                 <w:sz w:val="24"/>
               </w:rPr>
-              <w:t xml:space="preserve">0.92</w:t>
+              <w:t xml:space="preserve">0.96</w:t>
             </w:r>
           </w:p>
         </w:tc>
@@ -532,7 +532,7 @@
                 <w:color w:val="000000"/>
                 <w:sz w:val="24"/>
               </w:rPr>
-              <w:t xml:space="preserve">0.15</w:t>
+              <w:t xml:space="preserve">0.12</w:t>
             </w:r>
           </w:p>
         </w:tc>
@@ -568,7 +568,7 @@
                 <w:color w:val="000000"/>
                 <w:sz w:val="24"/>
               </w:rPr>
-              <w:t xml:space="preserve">0.14</w:t>
+              <w:t xml:space="preserve">0.76</w:t>
             </w:r>
           </w:p>
         </w:tc>
@@ -680,7 +680,7 @@
                 <w:color w:val="000000"/>
                 <w:sz w:val="24"/>
               </w:rPr>
-              <w:t xml:space="preserve">0.01</w:t>
+              <w:t xml:space="preserve">0.16</w:t>
             </w:r>
           </w:p>
         </w:tc>
@@ -794,7 +794,7 @@
 </file>
 
 <file path=word/numbering.xml><?xml version="1.0" encoding="utf-8"?>
-<w:numbering xmlns:w="http://schemas.openxmlformats.org/wordprocessingml/2006/main" xmlns:r="http://schemas.openxmlformats.org/officeDocument/2006/relationships" xmlns:w14="http://schemas.microsoft.com/office/word/2010/wordml" xmlns:wp="http://schemas.openxmlformats.org/drawingml/2006/wordprocessingDrawing" xmlns:a="http://schemas.openxmlformats.org/drawingml/2006/main" xmlns:m="http://schemas.openxmlformats.org/officeDocument/2006/math" xmlns:w15="http://schemas.microsoft.com/office/word/2012/wordml" xmlns:mc="http://schemas.openxmlformats.org/markup-compatibility/2006" xmlns:ns9="http://schemas.openxmlformats.org/schemaLibrary/2006/main" xmlns:wne="http://schemas.microsoft.com/office/word/2006/wordml" xmlns:c="http://schemas.openxmlformats.org/drawingml/2006/chart" xmlns:ns12="http://schemas.openxmlformats.org/drawingml/2006/chartDrawing" xmlns:dgm="http://schemas.openxmlformats.org/drawingml/2006/diagram" xmlns:pic="http://schemas.openxmlformats.org/drawingml/2006/picture" xmlns:xdr="http://schemas.openxmlformats.org/drawingml/2006/spreadsheetDrawing" xmlns:dsp="http://schemas.microsoft.com/office/drawing/2008/diagram" xmlns:ns17="urn:schemas-microsoft-com:office:excel" xmlns:o="urn:schemas-microsoft-com:office:office" xmlns:v="urn:schemas-microsoft-com:vml" xmlns:w10="urn:schemas-microsoft-com:office:word" xmlns:ns21="urn:schemas-microsoft-com:office:powerpoint" xmlns:ns23="http://schemas.microsoft.com/office/2006/coverPageProps" xmlns:odx="http://opendope.org/xpaths" xmlns:odc="http://opendope.org/conditions" xmlns:odq="http://opendope.org/questions" xmlns:oda="http://opendope.org/answers" xmlns:odi="http://opendope.org/components" xmlns:odgm="http://opendope.org/SmartArt/DataHierarchy" xmlns:ns30="http://schemas.openxmlformats.org/officeDocument/2006/bibliography" xmlns:ns31="http://schemas.openxmlformats.org/drawingml/2006/compatibility" xmlns:ns32="http://schemas.openxmlformats.org/drawingml/2006/lockedCanvas">
+<w:numbering xmlns:w="http://schemas.openxmlformats.org/wordprocessingml/2006/main" xmlns:w15="http://schemas.microsoft.com/office/word/2012/wordml" xmlns:r="http://schemas.openxmlformats.org/officeDocument/2006/relationships" xmlns:m="http://schemas.openxmlformats.org/officeDocument/2006/math" xmlns:w14="http://schemas.microsoft.com/office/word/2010/wordml" xmlns:wp="http://schemas.openxmlformats.org/drawingml/2006/wordprocessingDrawing" xmlns:a="http://schemas.openxmlformats.org/drawingml/2006/main" xmlns:ns8="http://schemas.openxmlformats.org/schemaLibrary/2006/main" xmlns:mc="http://schemas.openxmlformats.org/markup-compatibility/2006" xmlns:wne="http://schemas.microsoft.com/office/word/2006/wordml" xmlns:c="http://schemas.openxmlformats.org/drawingml/2006/chart" xmlns:ns12="http://schemas.openxmlformats.org/drawingml/2006/chartDrawing" xmlns:dgm="http://schemas.openxmlformats.org/drawingml/2006/diagram" xmlns:pic="http://schemas.openxmlformats.org/drawingml/2006/picture" xmlns:xdr="http://schemas.openxmlformats.org/drawingml/2006/spreadsheetDrawing" xmlns:dsp="http://schemas.microsoft.com/office/drawing/2008/diagram" xmlns:o="urn:schemas-microsoft-com:office:office" xmlns:v="urn:schemas-microsoft-com:vml" xmlns:ns19="urn:schemas-microsoft-com:office:excel" xmlns:w10="urn:schemas-microsoft-com:office:word" xmlns:ns21="urn:schemas-microsoft-com:office:powerpoint" xmlns:ns23="http://schemas.microsoft.com/office/2006/coverPageProps" xmlns:odx="http://opendope.org/xpaths" xmlns:odc="http://opendope.org/conditions" xmlns:odq="http://opendope.org/questions" xmlns:oda="http://opendope.org/answers" xmlns:odi="http://opendope.org/components" xmlns:odgm="http://opendope.org/SmartArt/DataHierarchy" xmlns:ns30="http://schemas.openxmlformats.org/officeDocument/2006/bibliography" xmlns:ns31="http://schemas.openxmlformats.org/drawingml/2006/compatibility" xmlns:ns32="http://schemas.openxmlformats.org/drawingml/2006/lockedCanvas">
   <w:abstractNum w:abstractNumId="0">
     <w:nsid w:val="1482775B"/>
     <w:multiLevelType w:val="multilevel"/>
@@ -1444,7 +1444,7 @@
 </file>
 
 <file path=word/styles.xml><?xml version="1.0" encoding="utf-8"?>
-<w:styles xmlns:w="http://schemas.openxmlformats.org/wordprocessingml/2006/main" xmlns:r="http://schemas.openxmlformats.org/officeDocument/2006/relationships" xmlns:w14="http://schemas.microsoft.com/office/word/2010/wordml" xmlns:wp="http://schemas.openxmlformats.org/drawingml/2006/wordprocessingDrawing" xmlns:a="http://schemas.openxmlformats.org/drawingml/2006/main" xmlns:m="http://schemas.openxmlformats.org/officeDocument/2006/math" xmlns:w15="http://schemas.microsoft.com/office/word/2012/wordml" xmlns:mc="http://schemas.openxmlformats.org/markup-compatibility/2006" xmlns:ns9="http://schemas.openxmlformats.org/schemaLibrary/2006/main" xmlns:wne="http://schemas.microsoft.com/office/word/2006/wordml" xmlns:c="http://schemas.openxmlformats.org/drawingml/2006/chart" xmlns:ns12="http://schemas.openxmlformats.org/drawingml/2006/chartDrawing" xmlns:dgm="http://schemas.openxmlformats.org/drawingml/2006/diagram" xmlns:pic="http://schemas.openxmlformats.org/drawingml/2006/picture" xmlns:xdr="http://schemas.openxmlformats.org/drawingml/2006/spreadsheetDrawing" xmlns:dsp="http://schemas.microsoft.com/office/drawing/2008/diagram" xmlns:ns17="urn:schemas-microsoft-com:office:excel" xmlns:o="urn:schemas-microsoft-com:office:office" xmlns:v="urn:schemas-microsoft-com:vml" xmlns:w10="urn:schemas-microsoft-com:office:word" xmlns:ns21="urn:schemas-microsoft-com:office:powerpoint" xmlns:ns23="http://schemas.microsoft.com/office/2006/coverPageProps" xmlns:odx="http://opendope.org/xpaths" xmlns:odc="http://opendope.org/conditions" xmlns:odq="http://opendope.org/questions" xmlns:oda="http://opendope.org/answers" xmlns:odi="http://opendope.org/components" xmlns:odgm="http://opendope.org/SmartArt/DataHierarchy" xmlns:ns30="http://schemas.openxmlformats.org/officeDocument/2006/bibliography" xmlns:ns31="http://schemas.openxmlformats.org/drawingml/2006/compatibility" xmlns:ns32="http://schemas.openxmlformats.org/drawingml/2006/lockedCanvas">
+<w:styles xmlns:w="http://schemas.openxmlformats.org/wordprocessingml/2006/main" xmlns:w15="http://schemas.microsoft.com/office/word/2012/wordml" xmlns:r="http://schemas.openxmlformats.org/officeDocument/2006/relationships" xmlns:m="http://schemas.openxmlformats.org/officeDocument/2006/math" xmlns:w14="http://schemas.microsoft.com/office/word/2010/wordml" xmlns:wp="http://schemas.openxmlformats.org/drawingml/2006/wordprocessingDrawing" xmlns:a="http://schemas.openxmlformats.org/drawingml/2006/main" xmlns:ns8="http://schemas.openxmlformats.org/schemaLibrary/2006/main" xmlns:mc="http://schemas.openxmlformats.org/markup-compatibility/2006" xmlns:wne="http://schemas.microsoft.com/office/word/2006/wordml" xmlns:c="http://schemas.openxmlformats.org/drawingml/2006/chart" xmlns:ns12="http://schemas.openxmlformats.org/drawingml/2006/chartDrawing" xmlns:dgm="http://schemas.openxmlformats.org/drawingml/2006/diagram" xmlns:pic="http://schemas.openxmlformats.org/drawingml/2006/picture" xmlns:xdr="http://schemas.openxmlformats.org/drawingml/2006/spreadsheetDrawing" xmlns:dsp="http://schemas.microsoft.com/office/drawing/2008/diagram" xmlns:o="urn:schemas-microsoft-com:office:office" xmlns:v="urn:schemas-microsoft-com:vml" xmlns:ns19="urn:schemas-microsoft-com:office:excel" xmlns:w10="urn:schemas-microsoft-com:office:word" xmlns:ns21="urn:schemas-microsoft-com:office:powerpoint" xmlns:ns23="http://schemas.microsoft.com/office/2006/coverPageProps" xmlns:odx="http://opendope.org/xpaths" xmlns:odc="http://opendope.org/conditions" xmlns:odq="http://opendope.org/questions" xmlns:oda="http://opendope.org/answers" xmlns:odi="http://opendope.org/components" xmlns:odgm="http://opendope.org/SmartArt/DataHierarchy" xmlns:ns30="http://schemas.openxmlformats.org/officeDocument/2006/bibliography" xmlns:ns31="http://schemas.openxmlformats.org/drawingml/2006/compatibility" xmlns:ns32="http://schemas.openxmlformats.org/drawingml/2006/lockedCanvas">
   <w:docDefaults>
     <w:rPrDefault>
       <w:rPr>

</xml_diff>

<commit_message>
no SSB_historic, no Status and no Gear.div. They are correlated.
</commit_message>
<xml_diff>
--- a/Tables/Fig3_p_values.docx
+++ b/Tables/Fig3_p_values.docx
@@ -34,7 +34,7 @@
       </w:tblPr>
       <w:tblGrid>
         <w:gridCol w:w="1374"/>
-        <w:gridCol w:w="613"/>
+        <w:gridCol w:w="496"/>
         <w:gridCol w:w="574"/>
       </w:tblGrid>
       <w:tr>
@@ -197,7 +197,7 @@
                 <w:szCs w:val="20"/>
                 <w:color w:val="000000"/>
               </w:rPr>
-              <w:t xml:space="preserve">0.62</w:t>
+              <w:t xml:space="preserve">0.66</w:t>
             </w:r>
           </w:p>
         </w:tc>
@@ -226,7 +226,7 @@
                 <w:szCs w:val="20"/>
                 <w:color w:val="000000"/>
               </w:rPr>
-              <w:t xml:space="preserve">0.98</w:t>
+              <w:t xml:space="preserve">0.68</w:t>
             </w:r>
           </w:p>
         </w:tc>
@@ -290,7 +290,7 @@
                 <w:szCs w:val="20"/>
                 <w:color w:val="000000"/>
               </w:rPr>
-              <w:t xml:space="preserve">0.22</w:t>
+              <w:t xml:space="preserve">0.29</w:t>
             </w:r>
           </w:p>
         </w:tc>
@@ -318,7 +318,7 @@
                 <w:szCs w:val="20"/>
                 <w:color w:val="000000"/>
               </w:rPr>
-              <w:t xml:space="preserve">0.59</w:t>
+              <w:t xml:space="preserve">0.54</w:t>
             </w:r>
           </w:p>
         </w:tc>
@@ -383,7 +383,7 @@
                 <w:szCs w:val="20"/>
                 <w:color w:val="000000"/>
               </w:rPr>
-              <w:t xml:space="preserve">0.96</w:t>
+              <w:t xml:space="preserve">1.00</w:t>
             </w:r>
           </w:p>
         </w:tc>
@@ -412,7 +412,7 @@
                 <w:szCs w:val="20"/>
                 <w:color w:val="000000"/>
               </w:rPr>
-              <w:t xml:space="preserve">0.78</w:t>
+              <w:t xml:space="preserve">0.95</w:t>
             </w:r>
           </w:p>
         </w:tc>
@@ -476,7 +476,7 @@
                 <w:szCs w:val="20"/>
                 <w:color w:val="000000"/>
               </w:rPr>
-              <w:t xml:space="preserve">0.12</w:t>
+              <w:t xml:space="preserve">0.05</w:t>
             </w:r>
           </w:p>
         </w:tc>
@@ -504,7 +504,7 @@
                 <w:szCs w:val="20"/>
                 <w:color w:val="000000"/>
               </w:rPr>
-              <w:t xml:space="preserve">0.76</w:t>
+              <w:t xml:space="preserve">1.00</w:t>
             </w:r>
           </w:p>
         </w:tc>
@@ -572,7 +572,7 @@
                 <w:szCs w:val="20"/>
                 <w:color w:val="000000"/>
               </w:rPr>
-              <w:t xml:space="preserve">&lt;0.01</w:t>
+              <w:t xml:space="preserve">0.01</w:t>
             </w:r>
           </w:p>
         </w:tc>
@@ -603,7 +603,7 @@
                 <w:szCs w:val="20"/>
                 <w:color w:val="000000"/>
               </w:rPr>
-              <w:t xml:space="preserve">0.16</w:t>
+              <w:t xml:space="preserve">0.12</w:t>
             </w:r>
           </w:p>
         </w:tc>

</xml_diff>

<commit_message>
Trange instead of T50
</commit_message>
<xml_diff>
--- a/Tables/Fig3_p_values.docx
+++ b/Tables/Fig3_p_values.docx
@@ -197,7 +197,7 @@
                 <w:szCs w:val="20"/>
                 <w:color w:val="000000"/>
               </w:rPr>
-              <w:t xml:space="preserve">0.72</w:t>
+              <w:t xml:space="preserve">0.76</w:t>
             </w:r>
           </w:p>
         </w:tc>
@@ -290,7 +290,7 @@
                 <w:szCs w:val="20"/>
                 <w:color w:val="000000"/>
               </w:rPr>
-              <w:t xml:space="preserve">0.39</w:t>
+              <w:t xml:space="preserve">0.34</w:t>
             </w:r>
           </w:p>
         </w:tc>
@@ -383,7 +383,7 @@
                 <w:szCs w:val="20"/>
                 <w:color w:val="000000"/>
               </w:rPr>
-              <w:t xml:space="preserve">0.93</w:t>
+              <w:t xml:space="preserve">0.97</w:t>
             </w:r>
           </w:p>
         </w:tc>
@@ -476,7 +476,7 @@
                 <w:szCs w:val="20"/>
                 <w:color w:val="000000"/>
               </w:rPr>
-              <w:t xml:space="preserve">0.04</w:t>
+              <w:t xml:space="preserve">0.07</w:t>
             </w:r>
           </w:p>
         </w:tc>

</xml_diff>

<commit_message>
no RECOVERY, Status instead
</commit_message>
<xml_diff>
--- a/Tables/Fig3_p_values.docx
+++ b/Tables/Fig3_p_values.docx
@@ -197,7 +197,7 @@
                 <w:szCs w:val="20"/>
                 <w:color w:val="000000"/>
               </w:rPr>
-              <w:t xml:space="preserve">0.82</w:t>
+              <w:t xml:space="preserve">0.77</w:t>
             </w:r>
           </w:p>
         </w:tc>
@@ -226,7 +226,7 @@
                 <w:szCs w:val="20"/>
                 <w:color w:val="000000"/>
               </w:rPr>
-              <w:t xml:space="preserve">0.69</w:t>
+              <w:t xml:space="preserve">0.60</w:t>
             </w:r>
           </w:p>
         </w:tc>
@@ -290,7 +290,7 @@
                 <w:szCs w:val="20"/>
                 <w:color w:val="000000"/>
               </w:rPr>
-              <w:t xml:space="preserve">0.36</w:t>
+              <w:t xml:space="preserve">0.93</w:t>
             </w:r>
           </w:p>
         </w:tc>
@@ -318,7 +318,7 @@
                 <w:szCs w:val="20"/>
                 <w:color w:val="000000"/>
               </w:rPr>
-              <w:t xml:space="preserve">0.63</w:t>
+              <w:t xml:space="preserve">0.67</w:t>
             </w:r>
           </w:p>
         </w:tc>
@@ -383,7 +383,7 @@
                 <w:szCs w:val="20"/>
                 <w:color w:val="000000"/>
               </w:rPr>
-              <w:t xml:space="preserve">0.98</w:t>
+              <w:t xml:space="preserve">0.99</w:t>
             </w:r>
           </w:p>
         </w:tc>
@@ -412,7 +412,7 @@
                 <w:szCs w:val="20"/>
                 <w:color w:val="000000"/>
               </w:rPr>
-              <w:t xml:space="preserve">0.94</w:t>
+              <w:t xml:space="preserve">0.96</w:t>
             </w:r>
           </w:p>
         </w:tc>
@@ -476,7 +476,7 @@
                 <w:szCs w:val="20"/>
                 <w:color w:val="000000"/>
               </w:rPr>
-              <w:t xml:space="preserve">0.11</w:t>
+              <w:t xml:space="preserve">0.19</w:t>
             </w:r>
           </w:p>
         </w:tc>
@@ -504,7 +504,7 @@
                 <w:szCs w:val="20"/>
                 <w:color w:val="000000"/>
               </w:rPr>
-              <w:t xml:space="preserve">0.90</w:t>
+              <w:t xml:space="preserve">0.98</w:t>
             </w:r>
           </w:p>
         </w:tc>
@@ -572,7 +572,7 @@
                 <w:szCs w:val="20"/>
                 <w:color w:val="000000"/>
               </w:rPr>
-              <w:t xml:space="preserve">0.02</w:t>
+              <w:t xml:space="preserve">0.05</w:t>
             </w:r>
           </w:p>
         </w:tc>

</xml_diff>

<commit_message>
no TAC, no RECOVERY, yes Status
</commit_message>
<xml_diff>
--- a/Tables/Fig3_p_values.docx
+++ b/Tables/Fig3_p_values.docx
@@ -197,7 +197,7 @@
                 <w:szCs w:val="20"/>
                 <w:color w:val="000000"/>
               </w:rPr>
-              <w:t xml:space="preserve">0.77</w:t>
+              <w:t xml:space="preserve">0.76</w:t>
             </w:r>
           </w:p>
         </w:tc>
@@ -226,7 +226,7 @@
                 <w:szCs w:val="20"/>
                 <w:color w:val="000000"/>
               </w:rPr>
-              <w:t xml:space="preserve">0.60</w:t>
+              <w:t xml:space="preserve">0.78</w:t>
             </w:r>
           </w:p>
         </w:tc>
@@ -290,7 +290,7 @@
                 <w:szCs w:val="20"/>
                 <w:color w:val="000000"/>
               </w:rPr>
-              <w:t xml:space="preserve">0.93</w:t>
+              <w:t xml:space="preserve">0.29</w:t>
             </w:r>
           </w:p>
         </w:tc>
@@ -318,7 +318,7 @@
                 <w:szCs w:val="20"/>
                 <w:color w:val="000000"/>
               </w:rPr>
-              <w:t xml:space="preserve">0.67</w:t>
+              <w:t xml:space="preserve">0.47</w:t>
             </w:r>
           </w:p>
         </w:tc>
@@ -383,7 +383,7 @@
                 <w:szCs w:val="20"/>
                 <w:color w:val="000000"/>
               </w:rPr>
-              <w:t xml:space="preserve">0.99</w:t>
+              <w:t xml:space="preserve">0.95</w:t>
             </w:r>
           </w:p>
         </w:tc>
@@ -412,7 +412,7 @@
                 <w:szCs w:val="20"/>
                 <w:color w:val="000000"/>
               </w:rPr>
-              <w:t xml:space="preserve">0.96</w:t>
+              <w:t xml:space="preserve">0.87</w:t>
             </w:r>
           </w:p>
         </w:tc>
@@ -476,7 +476,7 @@
                 <w:szCs w:val="20"/>
                 <w:color w:val="000000"/>
               </w:rPr>
-              <w:t xml:space="preserve">0.19</w:t>
+              <w:t xml:space="preserve">0.18</w:t>
             </w:r>
           </w:p>
         </w:tc>
@@ -504,7 +504,7 @@
                 <w:szCs w:val="20"/>
                 <w:color w:val="000000"/>
               </w:rPr>
-              <w:t xml:space="preserve">0.98</w:t>
+              <w:t xml:space="preserve">0.45</w:t>
             </w:r>
           </w:p>
         </w:tc>
@@ -572,7 +572,7 @@
                 <w:szCs w:val="20"/>
                 <w:color w:val="000000"/>
               </w:rPr>
-              <w:t xml:space="preserve">0.05</w:t>
+              <w:t xml:space="preserve">0.02</w:t>
             </w:r>
           </w:p>
         </w:tc>
@@ -603,7 +603,7 @@
                 <w:szCs w:val="20"/>
                 <w:color w:val="000000"/>
               </w:rPr>
-              <w:t xml:space="preserve">0.19</w:t>
+              <w:t xml:space="preserve">0.22</w:t>
             </w:r>
           </w:p>
         </w:tc>

</xml_diff>

<commit_message>
no TAC, no RECOVERY, no sp dependency
</commit_message>
<xml_diff>
--- a/Tables/Fig3_p_values.docx
+++ b/Tables/Fig3_p_values.docx
@@ -197,7 +197,7 @@
                 <w:szCs w:val="20"/>
                 <w:color w:val="000000"/>
               </w:rPr>
-              <w:t xml:space="preserve">0.76</w:t>
+              <w:t xml:space="preserve">0.73</w:t>
             </w:r>
           </w:p>
         </w:tc>
@@ -226,7 +226,7 @@
                 <w:szCs w:val="20"/>
                 <w:color w:val="000000"/>
               </w:rPr>
-              <w:t xml:space="preserve">0.78</w:t>
+              <w:t xml:space="preserve">0.76</w:t>
             </w:r>
           </w:p>
         </w:tc>
@@ -290,7 +290,7 @@
                 <w:szCs w:val="20"/>
                 <w:color w:val="000000"/>
               </w:rPr>
-              <w:t xml:space="preserve">0.29</w:t>
+              <w:t xml:space="preserve">0.35</w:t>
             </w:r>
           </w:p>
         </w:tc>
@@ -318,7 +318,7 @@
                 <w:szCs w:val="20"/>
                 <w:color w:val="000000"/>
               </w:rPr>
-              <w:t xml:space="preserve">0.47</w:t>
+              <w:t xml:space="preserve">0.19</w:t>
             </w:r>
           </w:p>
         </w:tc>
@@ -383,7 +383,7 @@
                 <w:szCs w:val="20"/>
                 <w:color w:val="000000"/>
               </w:rPr>
-              <w:t xml:space="preserve">0.95</w:t>
+              <w:t xml:space="preserve">0.99</w:t>
             </w:r>
           </w:p>
         </w:tc>
@@ -412,7 +412,7 @@
                 <w:szCs w:val="20"/>
                 <w:color w:val="000000"/>
               </w:rPr>
-              <w:t xml:space="preserve">0.87</w:t>
+              <w:t xml:space="preserve">0.73</w:t>
             </w:r>
           </w:p>
         </w:tc>
@@ -476,7 +476,7 @@
                 <w:szCs w:val="20"/>
                 <w:color w:val="000000"/>
               </w:rPr>
-              <w:t xml:space="preserve">0.18</w:t>
+              <w:t xml:space="preserve">0.13</w:t>
             </w:r>
           </w:p>
         </w:tc>
@@ -504,7 +504,7 @@
                 <w:szCs w:val="20"/>
                 <w:color w:val="000000"/>
               </w:rPr>
-              <w:t xml:space="preserve">0.45</w:t>
+              <w:t xml:space="preserve">0.34</w:t>
             </w:r>
           </w:p>
         </w:tc>
@@ -572,7 +572,7 @@
                 <w:szCs w:val="20"/>
                 <w:color w:val="000000"/>
               </w:rPr>
-              <w:t xml:space="preserve">0.02</w:t>
+              <w:t xml:space="preserve">0.03</w:t>
             </w:r>
           </w:p>
         </w:tc>

</xml_diff>

<commit_message>
no OVER, yes RECOVERY
</commit_message>
<xml_diff>
--- a/Tables/Fig3_p_values.docx
+++ b/Tables/Fig3_p_values.docx
@@ -34,7 +34,7 @@
       </w:tblPr>
       <w:tblGrid>
         <w:gridCol w:w="1374"/>
-        <w:gridCol w:w="496"/>
+        <w:gridCol w:w="613"/>
         <w:gridCol w:w="574"/>
       </w:tblGrid>
       <w:tr>
@@ -197,7 +197,7 @@
                 <w:szCs w:val="20"/>
                 <w:color w:val="000000"/>
               </w:rPr>
-              <w:t xml:space="preserve">0.73</w:t>
+              <w:t xml:space="preserve">0.36</w:t>
             </w:r>
           </w:p>
         </w:tc>
@@ -226,7 +226,7 @@
                 <w:szCs w:val="20"/>
                 <w:color w:val="000000"/>
               </w:rPr>
-              <w:t xml:space="preserve">0.76</w:t>
+              <w:t xml:space="preserve">0.96</w:t>
             </w:r>
           </w:p>
         </w:tc>
@@ -290,7 +290,7 @@
                 <w:szCs w:val="20"/>
                 <w:color w:val="000000"/>
               </w:rPr>
-              <w:t xml:space="preserve">0.35</w:t>
+              <w:t xml:space="preserve">0.16</w:t>
             </w:r>
           </w:p>
         </w:tc>
@@ -318,7 +318,7 @@
                 <w:szCs w:val="20"/>
                 <w:color w:val="000000"/>
               </w:rPr>
-              <w:t xml:space="preserve">0.19</w:t>
+              <w:t xml:space="preserve">0.23</w:t>
             </w:r>
           </w:p>
         </w:tc>
@@ -383,7 +383,7 @@
                 <w:szCs w:val="20"/>
                 <w:color w:val="000000"/>
               </w:rPr>
-              <w:t xml:space="preserve">0.99</w:t>
+              <w:t xml:space="preserve">0.93</w:t>
             </w:r>
           </w:p>
         </w:tc>
@@ -412,7 +412,7 @@
                 <w:szCs w:val="20"/>
                 <w:color w:val="000000"/>
               </w:rPr>
-              <w:t xml:space="preserve">0.73</w:t>
+              <w:t xml:space="preserve">0.71</w:t>
             </w:r>
           </w:p>
         </w:tc>
@@ -476,7 +476,7 @@
                 <w:szCs w:val="20"/>
                 <w:color w:val="000000"/>
               </w:rPr>
-              <w:t xml:space="preserve">0.13</w:t>
+              <w:t xml:space="preserve">0.08</w:t>
             </w:r>
           </w:p>
         </w:tc>
@@ -504,7 +504,7 @@
                 <w:szCs w:val="20"/>
                 <w:color w:val="000000"/>
               </w:rPr>
-              <w:t xml:space="preserve">0.34</w:t>
+              <w:t xml:space="preserve">0.48</w:t>
             </w:r>
           </w:p>
         </w:tc>
@@ -572,7 +572,7 @@
                 <w:szCs w:val="20"/>
                 <w:color w:val="000000"/>
               </w:rPr>
-              <w:t xml:space="preserve">0.03</w:t>
+              <w:t xml:space="preserve">&lt;0.01</w:t>
             </w:r>
           </w:p>
         </w:tc>
@@ -603,7 +603,7 @@
                 <w:szCs w:val="20"/>
                 <w:color w:val="000000"/>
               </w:rPr>
-              <w:t xml:space="preserve">0.22</w:t>
+              <w:t xml:space="preserve">0.20</w:t>
             </w:r>
           </w:p>
         </w:tc>

</xml_diff>